<commit_message>
Made One pager have one page
</commit_message>
<xml_diff>
--- a/inst/rmd/one-pager-template.docx
+++ b/inst/rmd/one-pager-template.docx
@@ -45,13 +45,13 @@
         <w:tblLook w:val="0420" w:firstRow="1" w:lastRow="0" w:firstColumn="0" w:lastColumn="0" w:noHBand="0" w:noVBand="1"/>
       </w:tblPr>
       <w:tblGrid>
-        <w:gridCol w:w="469"/>
-        <w:gridCol w:w="1193"/>
-        <w:gridCol w:w="690"/>
-        <w:gridCol w:w="690"/>
-        <w:gridCol w:w="690"/>
-        <w:gridCol w:w="690"/>
-        <w:gridCol w:w="690"/>
+        <w:gridCol w:w="372"/>
+        <w:gridCol w:w="2180"/>
+        <w:gridCol w:w="512"/>
+        <w:gridCol w:w="512"/>
+        <w:gridCol w:w="512"/>
+        <w:gridCol w:w="512"/>
+        <w:gridCol w:w="512"/>
       </w:tblGrid>
       <w:tr>
         <w:trPr>
@@ -90,8 +90,8 @@
                 <w:rFonts w:ascii="Arial" w:eastAsia="Arial" w:hAnsi="Arial" w:cs="Arial"/>
                 <w:b/>
                 <w:color w:val="000000"/>
-                <w:sz w:val="22"/>
-                <w:szCs w:val="22"/>
+                <w:sz w:val="14"/>
+                <w:szCs w:val="14"/>
               </w:rPr>
             </w:pPr>
             <w:r>
@@ -99,8 +99,8 @@
                 <w:rFonts w:ascii="Arial" w:eastAsia="Arial" w:hAnsi="Arial" w:cs="Arial"/>
                 <w:b/>
                 <w:color w:val="000000"/>
-                <w:sz w:val="22"/>
-                <w:szCs w:val="22"/>
+                <w:sz w:val="14"/>
+                <w:szCs w:val="14"/>
               </w:rPr>
               <w:t>no</w:t>
             </w:r>
@@ -138,8 +138,8 @@
                 <w:rFonts w:ascii="Arial" w:eastAsia="Arial" w:hAnsi="Arial" w:cs="Arial"/>
                 <w:b/>
                 <w:color w:val="000000"/>
-                <w:sz w:val="22"/>
-                <w:szCs w:val="22"/>
+                <w:sz w:val="14"/>
+                <w:szCs w:val="14"/>
               </w:rPr>
             </w:pPr>
             <w:r>
@@ -147,8 +147,8 @@
                 <w:rFonts w:ascii="Arial" w:eastAsia="Arial" w:hAnsi="Arial" w:cs="Arial"/>
                 <w:b/>
                 <w:color w:val="000000"/>
-                <w:sz w:val="22"/>
-                <w:szCs w:val="22"/>
+                <w:sz w:val="14"/>
+                <w:szCs w:val="14"/>
               </w:rPr>
               <w:t>Data Quality Metrics</w:t>
             </w:r>
@@ -187,8 +187,8 @@
                 <w:rFonts w:ascii="Arial" w:eastAsia="Arial" w:hAnsi="Arial" w:cs="Arial"/>
                 <w:b/>
                 <w:color w:val="000000"/>
-                <w:sz w:val="22"/>
-                <w:szCs w:val="22"/>
+                <w:sz w:val="14"/>
+                <w:szCs w:val="14"/>
               </w:rPr>
             </w:pPr>
             <w:r>
@@ -196,8 +196,8 @@
                 <w:rFonts w:ascii="Arial" w:eastAsia="Arial" w:hAnsi="Arial" w:cs="Arial"/>
                 <w:b/>
                 <w:color w:val="000000"/>
-                <w:sz w:val="22"/>
-                <w:szCs w:val="22"/>
+                <w:sz w:val="14"/>
+                <w:szCs w:val="14"/>
               </w:rPr>
               <w:t>2019</w:t>
             </w:r>
@@ -236,8 +236,8 @@
                 <w:rFonts w:ascii="Arial" w:eastAsia="Arial" w:hAnsi="Arial" w:cs="Arial"/>
                 <w:b/>
                 <w:color w:val="000000"/>
-                <w:sz w:val="22"/>
-                <w:szCs w:val="22"/>
+                <w:sz w:val="14"/>
+                <w:szCs w:val="14"/>
               </w:rPr>
             </w:pPr>
             <w:r>
@@ -245,8 +245,8 @@
                 <w:rFonts w:ascii="Arial" w:eastAsia="Arial" w:hAnsi="Arial" w:cs="Arial"/>
                 <w:b/>
                 <w:color w:val="000000"/>
-                <w:sz w:val="22"/>
-                <w:szCs w:val="22"/>
+                <w:sz w:val="14"/>
+                <w:szCs w:val="14"/>
               </w:rPr>
               <w:t>2020</w:t>
             </w:r>
@@ -285,8 +285,8 @@
                 <w:rFonts w:ascii="Arial" w:eastAsia="Arial" w:hAnsi="Arial" w:cs="Arial"/>
                 <w:b/>
                 <w:color w:val="000000"/>
-                <w:sz w:val="22"/>
-                <w:szCs w:val="22"/>
+                <w:sz w:val="14"/>
+                <w:szCs w:val="14"/>
               </w:rPr>
             </w:pPr>
             <w:r>
@@ -294,8 +294,8 @@
                 <w:rFonts w:ascii="Arial" w:eastAsia="Arial" w:hAnsi="Arial" w:cs="Arial"/>
                 <w:b/>
                 <w:color w:val="000000"/>
-                <w:sz w:val="22"/>
-                <w:szCs w:val="22"/>
+                <w:sz w:val="14"/>
+                <w:szCs w:val="14"/>
               </w:rPr>
               <w:t>2021</w:t>
             </w:r>
@@ -334,8 +334,8 @@
                 <w:rFonts w:ascii="Arial" w:eastAsia="Arial" w:hAnsi="Arial" w:cs="Arial"/>
                 <w:b/>
                 <w:color w:val="000000"/>
-                <w:sz w:val="22"/>
-                <w:szCs w:val="22"/>
+                <w:sz w:val="14"/>
+                <w:szCs w:val="14"/>
               </w:rPr>
             </w:pPr>
             <w:r>
@@ -343,8 +343,8 @@
                 <w:rFonts w:ascii="Arial" w:eastAsia="Arial" w:hAnsi="Arial" w:cs="Arial"/>
                 <w:b/>
                 <w:color w:val="000000"/>
-                <w:sz w:val="22"/>
-                <w:szCs w:val="22"/>
+                <w:sz w:val="14"/>
+                <w:szCs w:val="14"/>
               </w:rPr>
               <w:t>2022</w:t>
             </w:r>
@@ -383,8 +383,8 @@
                 <w:rFonts w:ascii="Arial" w:eastAsia="Arial" w:hAnsi="Arial" w:cs="Arial"/>
                 <w:b/>
                 <w:color w:val="000000"/>
-                <w:sz w:val="22"/>
-                <w:szCs w:val="22"/>
+                <w:sz w:val="14"/>
+                <w:szCs w:val="14"/>
               </w:rPr>
             </w:pPr>
             <w:r>
@@ -392,8 +392,8 @@
                 <w:rFonts w:ascii="Arial" w:eastAsia="Arial" w:hAnsi="Arial" w:cs="Arial"/>
                 <w:b/>
                 <w:color w:val="000000"/>
-                <w:sz w:val="22"/>
-                <w:szCs w:val="22"/>
+                <w:sz w:val="14"/>
+                <w:szCs w:val="14"/>
               </w:rPr>
               <w:t>2023</w:t>
             </w:r>
@@ -546,7 +546,7 @@
                 <w:sz w:val="14"/>
                 <w:szCs w:val="14"/>
               </w:rPr>
-              <w:t>% of expected monthly facility reports (national)</w:t>
+              <w:t>% of expected monthly reports</w:t>
             </w:r>
           </w:p>
         </w:tc>
@@ -593,7 +593,7 @@
                 <w:sz w:val="14"/>
                 <w:szCs w:val="14"/>
               </w:rPr>
-              <w:t>94</w:t>
+              <w:t>99</w:t>
             </w:r>
           </w:p>
         </w:tc>
@@ -640,7 +640,7 @@
                 <w:sz w:val="14"/>
                 <w:szCs w:val="14"/>
               </w:rPr>
-              <w:t>98</w:t>
+              <w:t>99</w:t>
             </w:r>
           </w:p>
         </w:tc>
@@ -687,7 +687,7 @@
                 <w:sz w:val="14"/>
                 <w:szCs w:val="14"/>
               </w:rPr>
-              <w:t>98</w:t>
+              <w:t>99</w:t>
             </w:r>
           </w:p>
         </w:tc>
@@ -700,7 +700,7 @@
               <w:bottom w:val="single" w:sz="6" w:space="0" w:color="666666"/>
               <w:right w:val="none" w:sz="0" w:space="0" w:color="000000"/>
             </w:tcBorders>
-            <w:shd w:val="clear" w:color="auto" w:fill="FFFF00"/>
+            <w:shd w:val="clear" w:color="auto" w:fill="2E8B57"/>
             <w:tcMar>
               <w:top w:w="0" w:type="dxa"/>
               <w:left w:w="0" w:type="dxa"/>
@@ -734,7 +734,7 @@
                 <w:sz w:val="14"/>
                 <w:szCs w:val="14"/>
               </w:rPr>
-              <w:t>76</w:t>
+              <w:t>100</w:t>
             </w:r>
           </w:p>
         </w:tc>
@@ -747,7 +747,7 @@
               <w:bottom w:val="single" w:sz="6" w:space="0" w:color="666666"/>
               <w:right w:val="none" w:sz="0" w:space="0" w:color="000000"/>
             </w:tcBorders>
-            <w:shd w:val="clear" w:color="auto" w:fill="FF0000"/>
+            <w:shd w:val="clear" w:color="auto" w:fill="2E8B57"/>
             <w:tcMar>
               <w:top w:w="0" w:type="dxa"/>
               <w:left w:w="0" w:type="dxa"/>
@@ -781,7 +781,7 @@
                 <w:sz w:val="14"/>
                 <w:szCs w:val="14"/>
               </w:rPr>
-              <w:t>23</w:t>
+              <w:t>100</w:t>
             </w:r>
           </w:p>
         </w:tc>
@@ -878,54 +878,7 @@
                 <w:sz w:val="14"/>
                 <w:szCs w:val="14"/>
               </w:rPr>
-              <w:t>% of districts with completeness of facility reporting &gt;= 90</w:t>
-            </w:r>
-          </w:p>
-        </w:tc>
-        <w:tc>
-          <w:tcPr>
-            <w:tcW w:w="0" w:type="auto"/>
-            <w:tcBorders>
-              <w:top w:val="single" w:sz="6" w:space="0" w:color="666666"/>
-              <w:left w:val="none" w:sz="0" w:space="0" w:color="000000"/>
-              <w:bottom w:val="single" w:sz="6" w:space="0" w:color="666666"/>
-              <w:right w:val="none" w:sz="0" w:space="0" w:color="000000"/>
-            </w:tcBorders>
-            <w:shd w:val="clear" w:color="auto" w:fill="FFFF00"/>
-            <w:tcMar>
-              <w:top w:w="0" w:type="dxa"/>
-              <w:left w:w="0" w:type="dxa"/>
-              <w:bottom w:w="0" w:type="dxa"/>
-              <w:right w:w="0" w:type="dxa"/>
-            </w:tcMar>
-            <w:vAlign w:val="center"/>
-          </w:tcPr>
-          <w:p>
-            <w:pPr>
-              <w:pBdr>
-                <w:top w:val="none" w:sz="0" w:space="0" w:color="000000"/>
-                <w:left w:val="none" w:sz="0" w:space="0" w:color="000000"/>
-                <w:bottom w:val="none" w:sz="0" w:space="0" w:color="000000"/>
-                <w:right w:val="none" w:sz="0" w:space="0" w:color="000000"/>
-              </w:pBdr>
-              <w:spacing w:before="100" w:after="100"/>
-              <w:ind w:left="100" w:right="100"/>
-              <w:jc w:val="right"/>
-              <w:rPr>
-                <w:rFonts w:ascii="Arial" w:eastAsia="Arial" w:hAnsi="Arial" w:cs="Arial"/>
-                <w:color w:val="000000"/>
-                <w:sz w:val="14"/>
-                <w:szCs w:val="14"/>
-              </w:rPr>
-            </w:pPr>
-            <w:r>
-              <w:rPr>
-                <w:rFonts w:ascii="Arial" w:eastAsia="Arial" w:hAnsi="Arial" w:cs="Arial"/>
-                <w:color w:val="000000"/>
-                <w:sz w:val="14"/>
-                <w:szCs w:val="14"/>
-              </w:rPr>
-              <w:t>77</w:t>
+              <w:t>% of districts with complete report &gt;= 90%</w:t>
             </w:r>
           </w:p>
         </w:tc>
@@ -972,7 +925,7 @@
                 <w:sz w:val="14"/>
                 <w:szCs w:val="14"/>
               </w:rPr>
-              <w:t>92</w:t>
+              <w:t>97</w:t>
             </w:r>
           </w:p>
         </w:tc>
@@ -1019,7 +972,7 @@
                 <w:sz w:val="14"/>
                 <w:szCs w:val="14"/>
               </w:rPr>
-              <w:t>92</w:t>
+              <w:t>98</w:t>
             </w:r>
           </w:p>
         </w:tc>
@@ -1032,7 +985,7 @@
               <w:bottom w:val="single" w:sz="6" w:space="0" w:color="666666"/>
               <w:right w:val="none" w:sz="0" w:space="0" w:color="000000"/>
             </w:tcBorders>
-            <w:shd w:val="clear" w:color="auto" w:fill="FF0000"/>
+            <w:shd w:val="clear" w:color="auto" w:fill="2E8B57"/>
             <w:tcMar>
               <w:top w:w="0" w:type="dxa"/>
               <w:left w:w="0" w:type="dxa"/>
@@ -1066,7 +1019,7 @@
                 <w:sz w:val="14"/>
                 <w:szCs w:val="14"/>
               </w:rPr>
-              <w:t>14</w:t>
+              <w:t>99</w:t>
             </w:r>
           </w:p>
         </w:tc>
@@ -1079,7 +1032,7 @@
               <w:bottom w:val="single" w:sz="6" w:space="0" w:color="666666"/>
               <w:right w:val="none" w:sz="0" w:space="0" w:color="000000"/>
             </w:tcBorders>
-            <w:shd w:val="clear" w:color="auto" w:fill="FF0000"/>
+            <w:shd w:val="clear" w:color="auto" w:fill="2E8B57"/>
             <w:tcMar>
               <w:top w:w="0" w:type="dxa"/>
               <w:left w:w="0" w:type="dxa"/>
@@ -1113,7 +1066,54 @@
                 <w:sz w:val="14"/>
                 <w:szCs w:val="14"/>
               </w:rPr>
-              <w:t>3</w:t>
+              <w:t>99</w:t>
+            </w:r>
+          </w:p>
+        </w:tc>
+        <w:tc>
+          <w:tcPr>
+            <w:tcW w:w="0" w:type="auto"/>
+            <w:tcBorders>
+              <w:top w:val="single" w:sz="6" w:space="0" w:color="666666"/>
+              <w:left w:val="none" w:sz="0" w:space="0" w:color="000000"/>
+              <w:bottom w:val="single" w:sz="6" w:space="0" w:color="666666"/>
+              <w:right w:val="none" w:sz="0" w:space="0" w:color="000000"/>
+            </w:tcBorders>
+            <w:shd w:val="clear" w:color="auto" w:fill="2E8B57"/>
+            <w:tcMar>
+              <w:top w:w="0" w:type="dxa"/>
+              <w:left w:w="0" w:type="dxa"/>
+              <w:bottom w:w="0" w:type="dxa"/>
+              <w:right w:w="0" w:type="dxa"/>
+            </w:tcMar>
+            <w:vAlign w:val="center"/>
+          </w:tcPr>
+          <w:p>
+            <w:pPr>
+              <w:pBdr>
+                <w:top w:val="none" w:sz="0" w:space="0" w:color="000000"/>
+                <w:left w:val="none" w:sz="0" w:space="0" w:color="000000"/>
+                <w:bottom w:val="none" w:sz="0" w:space="0" w:color="000000"/>
+                <w:right w:val="none" w:sz="0" w:space="0" w:color="000000"/>
+              </w:pBdr>
+              <w:spacing w:before="100" w:after="100"/>
+              <w:ind w:left="100" w:right="100"/>
+              <w:jc w:val="right"/>
+              <w:rPr>
+                <w:rFonts w:ascii="Arial" w:eastAsia="Arial" w:hAnsi="Arial" w:cs="Arial"/>
+                <w:color w:val="000000"/>
+                <w:sz w:val="14"/>
+                <w:szCs w:val="14"/>
+              </w:rPr>
+            </w:pPr>
+            <w:r>
+              <w:rPr>
+                <w:rFonts w:ascii="Arial" w:eastAsia="Arial" w:hAnsi="Arial" w:cs="Arial"/>
+                <w:color w:val="000000"/>
+                <w:sz w:val="14"/>
+                <w:szCs w:val="14"/>
+              </w:rPr>
+              <w:t>100</w:t>
             </w:r>
           </w:p>
         </w:tc>
@@ -1210,7 +1210,7 @@
                 <w:sz w:val="14"/>
                 <w:szCs w:val="14"/>
               </w:rPr>
-              <w:t>% of districts with no missing values (mean for common vaccines)</w:t>
+              <w:t>% of districts with no missing values</w:t>
             </w:r>
           </w:p>
         </w:tc>
@@ -1398,7 +1398,7 @@
                 <w:sz w:val="14"/>
                 <w:szCs w:val="14"/>
               </w:rPr>
-              <w:t>96</w:t>
+              <w:t>100</w:t>
             </w:r>
           </w:p>
         </w:tc>
@@ -1411,7 +1411,7 @@
               <w:bottom w:val="single" w:sz="6" w:space="0" w:color="666666"/>
               <w:right w:val="none" w:sz="0" w:space="0" w:color="000000"/>
             </w:tcBorders>
-            <w:shd w:val="clear" w:color="auto" w:fill="FFFF00"/>
+            <w:shd w:val="clear" w:color="auto" w:fill="2E8B57"/>
             <w:tcMar>
               <w:top w:w="0" w:type="dxa"/>
               <w:left w:w="0" w:type="dxa"/>
@@ -1445,7 +1445,7 @@
                 <w:sz w:val="14"/>
                 <w:szCs w:val="14"/>
               </w:rPr>
-              <w:t>73</w:t>
+              <w:t>100</w:t>
             </w:r>
           </w:p>
         </w:tc>
@@ -1596,7 +1596,54 @@
                 <w:sz w:val="14"/>
                 <w:szCs w:val="14"/>
               </w:rPr>
-              <w:t>% of monthly values that are not extreme outliers (national)</w:t>
+              <w:t>% of values not extreme outliers</w:t>
+            </w:r>
+          </w:p>
+        </w:tc>
+        <w:tc>
+          <w:tcPr>
+            <w:tcW w:w="0" w:type="auto"/>
+            <w:tcBorders>
+              <w:top w:val="single" w:sz="6" w:space="0" w:color="666666"/>
+              <w:left w:val="none" w:sz="0" w:space="0" w:color="000000"/>
+              <w:bottom w:val="single" w:sz="6" w:space="0" w:color="666666"/>
+              <w:right w:val="none" w:sz="0" w:space="0" w:color="000000"/>
+            </w:tcBorders>
+            <w:shd w:val="clear" w:color="auto" w:fill="2E8B57"/>
+            <w:tcMar>
+              <w:top w:w="0" w:type="dxa"/>
+              <w:left w:w="0" w:type="dxa"/>
+              <w:bottom w:w="0" w:type="dxa"/>
+              <w:right w:w="0" w:type="dxa"/>
+            </w:tcMar>
+            <w:vAlign w:val="center"/>
+          </w:tcPr>
+          <w:p>
+            <w:pPr>
+              <w:pBdr>
+                <w:top w:val="none" w:sz="0" w:space="0" w:color="000000"/>
+                <w:left w:val="none" w:sz="0" w:space="0" w:color="000000"/>
+                <w:bottom w:val="none" w:sz="0" w:space="0" w:color="000000"/>
+                <w:right w:val="none" w:sz="0" w:space="0" w:color="000000"/>
+              </w:pBdr>
+              <w:spacing w:before="100" w:after="100"/>
+              <w:ind w:left="100" w:right="100"/>
+              <w:jc w:val="right"/>
+              <w:rPr>
+                <w:rFonts w:ascii="Arial" w:eastAsia="Arial" w:hAnsi="Arial" w:cs="Arial"/>
+                <w:color w:val="000000"/>
+                <w:sz w:val="14"/>
+                <w:szCs w:val="14"/>
+              </w:rPr>
+            </w:pPr>
+            <w:r>
+              <w:rPr>
+                <w:rFonts w:ascii="Arial" w:eastAsia="Arial" w:hAnsi="Arial" w:cs="Arial"/>
+                <w:color w:val="000000"/>
+                <w:sz w:val="14"/>
+                <w:szCs w:val="14"/>
+              </w:rPr>
+              <w:t>98</w:t>
             </w:r>
           </w:p>
         </w:tc>
@@ -1690,7 +1737,7 @@
                 <w:sz w:val="14"/>
                 <w:szCs w:val="14"/>
               </w:rPr>
-              <w:t>100</w:t>
+              <w:t>96</w:t>
             </w:r>
           </w:p>
         </w:tc>
@@ -1737,54 +1784,7 @@
                 <w:sz w:val="14"/>
                 <w:szCs w:val="14"/>
               </w:rPr>
-              <w:t>100</w:t>
-            </w:r>
-          </w:p>
-        </w:tc>
-        <w:tc>
-          <w:tcPr>
-            <w:tcW w:w="0" w:type="auto"/>
-            <w:tcBorders>
-              <w:top w:val="single" w:sz="6" w:space="0" w:color="666666"/>
-              <w:left w:val="none" w:sz="0" w:space="0" w:color="000000"/>
-              <w:bottom w:val="single" w:sz="6" w:space="0" w:color="666666"/>
-              <w:right w:val="none" w:sz="0" w:space="0" w:color="000000"/>
-            </w:tcBorders>
-            <w:shd w:val="clear" w:color="auto" w:fill="2E8B57"/>
-            <w:tcMar>
-              <w:top w:w="0" w:type="dxa"/>
-              <w:left w:w="0" w:type="dxa"/>
-              <w:bottom w:w="0" w:type="dxa"/>
-              <w:right w:w="0" w:type="dxa"/>
-            </w:tcMar>
-            <w:vAlign w:val="center"/>
-          </w:tcPr>
-          <w:p>
-            <w:pPr>
-              <w:pBdr>
-                <w:top w:val="none" w:sz="0" w:space="0" w:color="000000"/>
-                <w:left w:val="none" w:sz="0" w:space="0" w:color="000000"/>
-                <w:bottom w:val="none" w:sz="0" w:space="0" w:color="000000"/>
-                <w:right w:val="none" w:sz="0" w:space="0" w:color="000000"/>
-              </w:pBdr>
-              <w:spacing w:before="100" w:after="100"/>
-              <w:ind w:left="100" w:right="100"/>
-              <w:jc w:val="right"/>
-              <w:rPr>
-                <w:rFonts w:ascii="Arial" w:eastAsia="Arial" w:hAnsi="Arial" w:cs="Arial"/>
-                <w:color w:val="000000"/>
-                <w:sz w:val="14"/>
-                <w:szCs w:val="14"/>
-              </w:rPr>
-            </w:pPr>
-            <w:r>
-              <w:rPr>
-                <w:rFonts w:ascii="Arial" w:eastAsia="Arial" w:hAnsi="Arial" w:cs="Arial"/>
-                <w:color w:val="000000"/>
-                <w:sz w:val="14"/>
-                <w:szCs w:val="14"/>
-              </w:rPr>
-              <w:t>96</w:t>
+              <w:t>95</w:t>
             </w:r>
           </w:p>
         </w:tc>
@@ -1831,7 +1831,7 @@
                 <w:sz w:val="14"/>
                 <w:szCs w:val="14"/>
               </w:rPr>
-              <w:t>81</w:t>
+              <w:t>73</w:t>
             </w:r>
           </w:p>
         </w:tc>
@@ -1928,148 +1928,7 @@
                 <w:sz w:val="14"/>
                 <w:szCs w:val="14"/>
               </w:rPr>
-              <w:t>% of districts with no extreme outliers in the year</w:t>
-            </w:r>
-          </w:p>
-        </w:tc>
-        <w:tc>
-          <w:tcPr>
-            <w:tcW w:w="0" w:type="auto"/>
-            <w:tcBorders>
-              <w:top w:val="single" w:sz="6" w:space="0" w:color="666666"/>
-              <w:left w:val="none" w:sz="0" w:space="0" w:color="000000"/>
-              <w:bottom w:val="single" w:sz="6" w:space="0" w:color="666666"/>
-              <w:right w:val="none" w:sz="0" w:space="0" w:color="000000"/>
-            </w:tcBorders>
-            <w:shd w:val="clear" w:color="auto" w:fill="2E8B57"/>
-            <w:tcMar>
-              <w:top w:w="0" w:type="dxa"/>
-              <w:left w:w="0" w:type="dxa"/>
-              <w:bottom w:w="0" w:type="dxa"/>
-              <w:right w:w="0" w:type="dxa"/>
-            </w:tcMar>
-            <w:vAlign w:val="center"/>
-          </w:tcPr>
-          <w:p>
-            <w:pPr>
-              <w:pBdr>
-                <w:top w:val="none" w:sz="0" w:space="0" w:color="000000"/>
-                <w:left w:val="none" w:sz="0" w:space="0" w:color="000000"/>
-                <w:bottom w:val="none" w:sz="0" w:space="0" w:color="000000"/>
-                <w:right w:val="none" w:sz="0" w:space="0" w:color="000000"/>
-              </w:pBdr>
-              <w:spacing w:before="100" w:after="100"/>
-              <w:ind w:left="100" w:right="100"/>
-              <w:jc w:val="right"/>
-              <w:rPr>
-                <w:rFonts w:ascii="Arial" w:eastAsia="Arial" w:hAnsi="Arial" w:cs="Arial"/>
-                <w:color w:val="000000"/>
-                <w:sz w:val="14"/>
-                <w:szCs w:val="14"/>
-              </w:rPr>
-            </w:pPr>
-            <w:r>
-              <w:rPr>
-                <w:rFonts w:ascii="Arial" w:eastAsia="Arial" w:hAnsi="Arial" w:cs="Arial"/>
-                <w:color w:val="000000"/>
-                <w:sz w:val="14"/>
-                <w:szCs w:val="14"/>
-              </w:rPr>
-              <w:t>93</w:t>
-            </w:r>
-          </w:p>
-        </w:tc>
-        <w:tc>
-          <w:tcPr>
-            <w:tcW w:w="0" w:type="auto"/>
-            <w:tcBorders>
-              <w:top w:val="single" w:sz="6" w:space="0" w:color="666666"/>
-              <w:left w:val="none" w:sz="0" w:space="0" w:color="000000"/>
-              <w:bottom w:val="single" w:sz="6" w:space="0" w:color="666666"/>
-              <w:right w:val="none" w:sz="0" w:space="0" w:color="000000"/>
-            </w:tcBorders>
-            <w:shd w:val="clear" w:color="auto" w:fill="2E8B57"/>
-            <w:tcMar>
-              <w:top w:w="0" w:type="dxa"/>
-              <w:left w:w="0" w:type="dxa"/>
-              <w:bottom w:w="0" w:type="dxa"/>
-              <w:right w:w="0" w:type="dxa"/>
-            </w:tcMar>
-            <w:vAlign w:val="center"/>
-          </w:tcPr>
-          <w:p>
-            <w:pPr>
-              <w:pBdr>
-                <w:top w:val="none" w:sz="0" w:space="0" w:color="000000"/>
-                <w:left w:val="none" w:sz="0" w:space="0" w:color="000000"/>
-                <w:bottom w:val="none" w:sz="0" w:space="0" w:color="000000"/>
-                <w:right w:val="none" w:sz="0" w:space="0" w:color="000000"/>
-              </w:pBdr>
-              <w:spacing w:before="100" w:after="100"/>
-              <w:ind w:left="100" w:right="100"/>
-              <w:jc w:val="right"/>
-              <w:rPr>
-                <w:rFonts w:ascii="Arial" w:eastAsia="Arial" w:hAnsi="Arial" w:cs="Arial"/>
-                <w:color w:val="000000"/>
-                <w:sz w:val="14"/>
-                <w:szCs w:val="14"/>
-              </w:rPr>
-            </w:pPr>
-            <w:r>
-              <w:rPr>
-                <w:rFonts w:ascii="Arial" w:eastAsia="Arial" w:hAnsi="Arial" w:cs="Arial"/>
-                <w:color w:val="000000"/>
-                <w:sz w:val="14"/>
-                <w:szCs w:val="14"/>
-              </w:rPr>
-              <w:t>100</w:t>
-            </w:r>
-          </w:p>
-        </w:tc>
-        <w:tc>
-          <w:tcPr>
-            <w:tcW w:w="0" w:type="auto"/>
-            <w:tcBorders>
-              <w:top w:val="single" w:sz="6" w:space="0" w:color="666666"/>
-              <w:left w:val="none" w:sz="0" w:space="0" w:color="000000"/>
-              <w:bottom w:val="single" w:sz="6" w:space="0" w:color="666666"/>
-              <w:right w:val="none" w:sz="0" w:space="0" w:color="000000"/>
-            </w:tcBorders>
-            <w:shd w:val="clear" w:color="auto" w:fill="2E8B57"/>
-            <w:tcMar>
-              <w:top w:w="0" w:type="dxa"/>
-              <w:left w:w="0" w:type="dxa"/>
-              <w:bottom w:w="0" w:type="dxa"/>
-              <w:right w:w="0" w:type="dxa"/>
-            </w:tcMar>
-            <w:vAlign w:val="center"/>
-          </w:tcPr>
-          <w:p>
-            <w:pPr>
-              <w:pBdr>
-                <w:top w:val="none" w:sz="0" w:space="0" w:color="000000"/>
-                <w:left w:val="none" w:sz="0" w:space="0" w:color="000000"/>
-                <w:bottom w:val="none" w:sz="0" w:space="0" w:color="000000"/>
-                <w:right w:val="none" w:sz="0" w:space="0" w:color="000000"/>
-              </w:pBdr>
-              <w:spacing w:before="100" w:after="100"/>
-              <w:ind w:left="100" w:right="100"/>
-              <w:jc w:val="right"/>
-              <w:rPr>
-                <w:rFonts w:ascii="Arial" w:eastAsia="Arial" w:hAnsi="Arial" w:cs="Arial"/>
-                <w:color w:val="000000"/>
-                <w:sz w:val="14"/>
-                <w:szCs w:val="14"/>
-              </w:rPr>
-            </w:pPr>
-            <w:r>
-              <w:rPr>
-                <w:rFonts w:ascii="Arial" w:eastAsia="Arial" w:hAnsi="Arial" w:cs="Arial"/>
-                <w:color w:val="000000"/>
-                <w:sz w:val="14"/>
-                <w:szCs w:val="14"/>
-              </w:rPr>
-              <w:t>98</w:t>
+              <w:t>% of districts with no extreme outliers</w:t>
             </w:r>
           </w:p>
         </w:tc>
@@ -2116,7 +1975,7 @@
                 <w:sz w:val="14"/>
                 <w:szCs w:val="14"/>
               </w:rPr>
-              <w:t>78</w:t>
+              <w:t>79</w:t>
             </w:r>
           </w:p>
         </w:tc>
@@ -2163,7 +2022,148 @@
                 <w:sz w:val="14"/>
                 <w:szCs w:val="14"/>
               </w:rPr>
-              <w:t>72</w:t>
+              <w:t>87</w:t>
+            </w:r>
+          </w:p>
+        </w:tc>
+        <w:tc>
+          <w:tcPr>
+            <w:tcW w:w="0" w:type="auto"/>
+            <w:tcBorders>
+              <w:top w:val="single" w:sz="6" w:space="0" w:color="666666"/>
+              <w:left w:val="none" w:sz="0" w:space="0" w:color="000000"/>
+              <w:bottom w:val="single" w:sz="6" w:space="0" w:color="666666"/>
+              <w:right w:val="none" w:sz="0" w:space="0" w:color="000000"/>
+            </w:tcBorders>
+            <w:shd w:val="clear" w:color="auto" w:fill="FFFF00"/>
+            <w:tcMar>
+              <w:top w:w="0" w:type="dxa"/>
+              <w:left w:w="0" w:type="dxa"/>
+              <w:bottom w:w="0" w:type="dxa"/>
+              <w:right w:w="0" w:type="dxa"/>
+            </w:tcMar>
+            <w:vAlign w:val="center"/>
+          </w:tcPr>
+          <w:p>
+            <w:pPr>
+              <w:pBdr>
+                <w:top w:val="none" w:sz="0" w:space="0" w:color="000000"/>
+                <w:left w:val="none" w:sz="0" w:space="0" w:color="000000"/>
+                <w:bottom w:val="none" w:sz="0" w:space="0" w:color="000000"/>
+                <w:right w:val="none" w:sz="0" w:space="0" w:color="000000"/>
+              </w:pBdr>
+              <w:spacing w:before="100" w:after="100"/>
+              <w:ind w:left="100" w:right="100"/>
+              <w:jc w:val="right"/>
+              <w:rPr>
+                <w:rFonts w:ascii="Arial" w:eastAsia="Arial" w:hAnsi="Arial" w:cs="Arial"/>
+                <w:color w:val="000000"/>
+                <w:sz w:val="14"/>
+                <w:szCs w:val="14"/>
+              </w:rPr>
+            </w:pPr>
+            <w:r>
+              <w:rPr>
+                <w:rFonts w:ascii="Arial" w:eastAsia="Arial" w:hAnsi="Arial" w:cs="Arial"/>
+                <w:color w:val="000000"/>
+                <w:sz w:val="14"/>
+                <w:szCs w:val="14"/>
+              </w:rPr>
+              <w:t>77</w:t>
+            </w:r>
+          </w:p>
+        </w:tc>
+        <w:tc>
+          <w:tcPr>
+            <w:tcW w:w="0" w:type="auto"/>
+            <w:tcBorders>
+              <w:top w:val="single" w:sz="6" w:space="0" w:color="666666"/>
+              <w:left w:val="none" w:sz="0" w:space="0" w:color="000000"/>
+              <w:bottom w:val="single" w:sz="6" w:space="0" w:color="666666"/>
+              <w:right w:val="none" w:sz="0" w:space="0" w:color="000000"/>
+            </w:tcBorders>
+            <w:shd w:val="clear" w:color="auto" w:fill="FF0000"/>
+            <w:tcMar>
+              <w:top w:w="0" w:type="dxa"/>
+              <w:left w:w="0" w:type="dxa"/>
+              <w:bottom w:w="0" w:type="dxa"/>
+              <w:right w:w="0" w:type="dxa"/>
+            </w:tcMar>
+            <w:vAlign w:val="center"/>
+          </w:tcPr>
+          <w:p>
+            <w:pPr>
+              <w:pBdr>
+                <w:top w:val="none" w:sz="0" w:space="0" w:color="000000"/>
+                <w:left w:val="none" w:sz="0" w:space="0" w:color="000000"/>
+                <w:bottom w:val="none" w:sz="0" w:space="0" w:color="000000"/>
+                <w:right w:val="none" w:sz="0" w:space="0" w:color="000000"/>
+              </w:pBdr>
+              <w:spacing w:before="100" w:after="100"/>
+              <w:ind w:left="100" w:right="100"/>
+              <w:jc w:val="right"/>
+              <w:rPr>
+                <w:rFonts w:ascii="Arial" w:eastAsia="Arial" w:hAnsi="Arial" w:cs="Arial"/>
+                <w:color w:val="000000"/>
+                <w:sz w:val="14"/>
+                <w:szCs w:val="14"/>
+              </w:rPr>
+            </w:pPr>
+            <w:r>
+              <w:rPr>
+                <w:rFonts w:ascii="Arial" w:eastAsia="Arial" w:hAnsi="Arial" w:cs="Arial"/>
+                <w:color w:val="000000"/>
+                <w:sz w:val="14"/>
+                <w:szCs w:val="14"/>
+              </w:rPr>
+              <w:t>67</w:t>
+            </w:r>
+          </w:p>
+        </w:tc>
+        <w:tc>
+          <w:tcPr>
+            <w:tcW w:w="0" w:type="auto"/>
+            <w:tcBorders>
+              <w:top w:val="single" w:sz="6" w:space="0" w:color="666666"/>
+              <w:left w:val="none" w:sz="0" w:space="0" w:color="000000"/>
+              <w:bottom w:val="single" w:sz="6" w:space="0" w:color="666666"/>
+              <w:right w:val="none" w:sz="0" w:space="0" w:color="000000"/>
+            </w:tcBorders>
+            <w:shd w:val="clear" w:color="auto" w:fill="FF0000"/>
+            <w:tcMar>
+              <w:top w:w="0" w:type="dxa"/>
+              <w:left w:w="0" w:type="dxa"/>
+              <w:bottom w:w="0" w:type="dxa"/>
+              <w:right w:w="0" w:type="dxa"/>
+            </w:tcMar>
+            <w:vAlign w:val="center"/>
+          </w:tcPr>
+          <w:p>
+            <w:pPr>
+              <w:pBdr>
+                <w:top w:val="none" w:sz="0" w:space="0" w:color="000000"/>
+                <w:left w:val="none" w:sz="0" w:space="0" w:color="000000"/>
+                <w:bottom w:val="none" w:sz="0" w:space="0" w:color="000000"/>
+                <w:right w:val="none" w:sz="0" w:space="0" w:color="000000"/>
+              </w:pBdr>
+              <w:spacing w:before="100" w:after="100"/>
+              <w:ind w:left="100" w:right="100"/>
+              <w:jc w:val="right"/>
+              <w:rPr>
+                <w:rFonts w:ascii="Arial" w:eastAsia="Arial" w:hAnsi="Arial" w:cs="Arial"/>
+                <w:color w:val="000000"/>
+                <w:sz w:val="14"/>
+                <w:szCs w:val="14"/>
+              </w:rPr>
+            </w:pPr>
+            <w:r>
+              <w:rPr>
+                <w:rFonts w:ascii="Arial" w:eastAsia="Arial" w:hAnsi="Arial" w:cs="Arial"/>
+                <w:color w:val="000000"/>
+                <w:sz w:val="14"/>
+                <w:szCs w:val="14"/>
+              </w:rPr>
+              <w:t>39</w:t>
             </w:r>
           </w:p>
         </w:tc>
@@ -2268,7 +2268,7 @@
                 <w:sz w:val="14"/>
                 <w:szCs w:val="14"/>
               </w:rPr>
-              <w:t>3a</w:t>
+              <w:t>3f</w:t>
             </w:r>
           </w:p>
         </w:tc>
@@ -2314,7 +2314,7 @@
                 <w:sz w:val="14"/>
                 <w:szCs w:val="14"/>
               </w:rPr>
-              <w:t>Ratio anc1/penta1</w:t>
+              <w:t>% district with anc1/penta1 in expected</w:t>
             </w:r>
           </w:p>
         </w:tc>
@@ -2327,7 +2327,7 @@
               <w:bottom w:val="single" w:sz="6" w:space="0" w:color="666666"/>
               <w:right w:val="none" w:sz="0" w:space="0" w:color="000000"/>
             </w:tcBorders>
-            <w:shd w:val="clear" w:color="auto" w:fill="FFFFFF"/>
+            <w:shd w:val="clear" w:color="auto" w:fill="FF0000"/>
             <w:tcMar>
               <w:top w:w="0" w:type="dxa"/>
               <w:left w:w="0" w:type="dxa"/>
@@ -2361,7 +2361,7 @@
                 <w:sz w:val="14"/>
                 <w:szCs w:val="14"/>
               </w:rPr>
-              <w:t>0.96</w:t>
+              <w:t>18</w:t>
             </w:r>
           </w:p>
         </w:tc>
@@ -2374,7 +2374,7 @@
               <w:bottom w:val="single" w:sz="6" w:space="0" w:color="666666"/>
               <w:right w:val="none" w:sz="0" w:space="0" w:color="000000"/>
             </w:tcBorders>
-            <w:shd w:val="clear" w:color="auto" w:fill="FFFFFF"/>
+            <w:shd w:val="clear" w:color="auto" w:fill="FF0000"/>
             <w:tcMar>
               <w:top w:w="0" w:type="dxa"/>
               <w:left w:w="0" w:type="dxa"/>
@@ -2408,7 +2408,7 @@
                 <w:sz w:val="14"/>
                 <w:szCs w:val="14"/>
               </w:rPr>
-              <w:t>0.96</w:t>
+              <w:t>34</w:t>
             </w:r>
           </w:p>
         </w:tc>
@@ -2421,7 +2421,7 @@
               <w:bottom w:val="single" w:sz="6" w:space="0" w:color="666666"/>
               <w:right w:val="none" w:sz="0" w:space="0" w:color="000000"/>
             </w:tcBorders>
-            <w:shd w:val="clear" w:color="auto" w:fill="FFFFFF"/>
+            <w:shd w:val="clear" w:color="auto" w:fill="FF0000"/>
             <w:tcMar>
               <w:top w:w="0" w:type="dxa"/>
               <w:left w:w="0" w:type="dxa"/>
@@ -2455,7 +2455,7 @@
                 <w:sz w:val="14"/>
                 <w:szCs w:val="14"/>
               </w:rPr>
-              <w:t>1.03</w:t>
+              <w:t>26</w:t>
             </w:r>
           </w:p>
         </w:tc>
@@ -2468,7 +2468,7 @@
               <w:bottom w:val="single" w:sz="6" w:space="0" w:color="666666"/>
               <w:right w:val="none" w:sz="0" w:space="0" w:color="000000"/>
             </w:tcBorders>
-            <w:shd w:val="clear" w:color="auto" w:fill="FFFFFF"/>
+            <w:shd w:val="clear" w:color="auto" w:fill="FF0000"/>
             <w:tcMar>
               <w:top w:w="0" w:type="dxa"/>
               <w:left w:w="0" w:type="dxa"/>
@@ -2502,7 +2502,7 @@
                 <w:sz w:val="14"/>
                 <w:szCs w:val="14"/>
               </w:rPr>
-              <w:t>1.00</w:t>
+              <w:t>29</w:t>
             </w:r>
           </w:p>
         </w:tc>
@@ -2515,7 +2515,7 @@
               <w:bottom w:val="single" w:sz="6" w:space="0" w:color="666666"/>
               <w:right w:val="none" w:sz="0" w:space="0" w:color="000000"/>
             </w:tcBorders>
-            <w:shd w:val="clear" w:color="auto" w:fill="FFFFFF"/>
+            <w:shd w:val="clear" w:color="auto" w:fill="FFFF00"/>
             <w:tcMar>
               <w:top w:w="0" w:type="dxa"/>
               <w:left w:w="0" w:type="dxa"/>
@@ -2549,7 +2549,7 @@
                 <w:sz w:val="14"/>
                 <w:szCs w:val="14"/>
               </w:rPr>
-              <w:t>Inf</w:t>
+              <w:t>76</w:t>
             </w:r>
           </w:p>
         </w:tc>
@@ -2600,670 +2600,6 @@
                 <w:sz w:val="14"/>
                 <w:szCs w:val="14"/>
               </w:rPr>
-              <w:t>3b</w:t>
-            </w:r>
-          </w:p>
-        </w:tc>
-        <w:tc>
-          <w:tcPr>
-            <w:tcW w:w="0" w:type="auto"/>
-            <w:tcBorders>
-              <w:top w:val="single" w:sz="6" w:space="0" w:color="666666"/>
-              <w:left w:val="none" w:sz="0" w:space="0" w:color="000000"/>
-              <w:bottom w:val="single" w:sz="6" w:space="0" w:color="666666"/>
-              <w:right w:val="none" w:sz="0" w:space="0" w:color="000000"/>
-            </w:tcBorders>
-            <w:shd w:val="clear" w:color="auto" w:fill="FFFFFF"/>
-            <w:tcMar>
-              <w:top w:w="0" w:type="dxa"/>
-              <w:left w:w="0" w:type="dxa"/>
-              <w:bottom w:w="0" w:type="dxa"/>
-              <w:right w:w="0" w:type="dxa"/>
-            </w:tcMar>
-            <w:vAlign w:val="center"/>
-          </w:tcPr>
-          <w:p>
-            <w:pPr>
-              <w:pBdr>
-                <w:top w:val="none" w:sz="0" w:space="0" w:color="000000"/>
-                <w:left w:val="none" w:sz="0" w:space="0" w:color="000000"/>
-                <w:bottom w:val="none" w:sz="0" w:space="0" w:color="000000"/>
-                <w:right w:val="none" w:sz="0" w:space="0" w:color="000000"/>
-              </w:pBdr>
-              <w:spacing w:before="100" w:after="100"/>
-              <w:ind w:left="100" w:right="100"/>
-              <w:rPr>
-                <w:rFonts w:ascii="Arial" w:eastAsia="Arial" w:hAnsi="Arial" w:cs="Arial"/>
-                <w:color w:val="000000"/>
-                <w:sz w:val="14"/>
-                <w:szCs w:val="14"/>
-              </w:rPr>
-            </w:pPr>
-            <w:r>
-              <w:rPr>
-                <w:rFonts w:ascii="Arial" w:eastAsia="Arial" w:hAnsi="Arial" w:cs="Arial"/>
-                <w:color w:val="000000"/>
-                <w:sz w:val="14"/>
-                <w:szCs w:val="14"/>
-              </w:rPr>
-              <w:t>Ratio penta1/penta3</w:t>
-            </w:r>
-          </w:p>
-        </w:tc>
-        <w:tc>
-          <w:tcPr>
-            <w:tcW w:w="0" w:type="auto"/>
-            <w:tcBorders>
-              <w:top w:val="single" w:sz="6" w:space="0" w:color="666666"/>
-              <w:left w:val="none" w:sz="0" w:space="0" w:color="000000"/>
-              <w:bottom w:val="single" w:sz="6" w:space="0" w:color="666666"/>
-              <w:right w:val="none" w:sz="0" w:space="0" w:color="000000"/>
-            </w:tcBorders>
-            <w:shd w:val="clear" w:color="auto" w:fill="FFFFFF"/>
-            <w:tcMar>
-              <w:top w:w="0" w:type="dxa"/>
-              <w:left w:w="0" w:type="dxa"/>
-              <w:bottom w:w="0" w:type="dxa"/>
-              <w:right w:w="0" w:type="dxa"/>
-            </w:tcMar>
-            <w:vAlign w:val="center"/>
-          </w:tcPr>
-          <w:p>
-            <w:pPr>
-              <w:pBdr>
-                <w:top w:val="none" w:sz="0" w:space="0" w:color="000000"/>
-                <w:left w:val="none" w:sz="0" w:space="0" w:color="000000"/>
-                <w:bottom w:val="none" w:sz="0" w:space="0" w:color="000000"/>
-                <w:right w:val="none" w:sz="0" w:space="0" w:color="000000"/>
-              </w:pBdr>
-              <w:spacing w:before="100" w:after="100"/>
-              <w:ind w:left="100" w:right="100"/>
-              <w:jc w:val="right"/>
-              <w:rPr>
-                <w:rFonts w:ascii="Arial" w:eastAsia="Arial" w:hAnsi="Arial" w:cs="Arial"/>
-                <w:color w:val="000000"/>
-                <w:sz w:val="14"/>
-                <w:szCs w:val="14"/>
-              </w:rPr>
-            </w:pPr>
-            <w:r>
-              <w:rPr>
-                <w:rFonts w:ascii="Arial" w:eastAsia="Arial" w:hAnsi="Arial" w:cs="Arial"/>
-                <w:color w:val="000000"/>
-                <w:sz w:val="14"/>
-                <w:szCs w:val="14"/>
-              </w:rPr>
-              <w:t>1.06</w:t>
-            </w:r>
-          </w:p>
-        </w:tc>
-        <w:tc>
-          <w:tcPr>
-            <w:tcW w:w="0" w:type="auto"/>
-            <w:tcBorders>
-              <w:top w:val="single" w:sz="6" w:space="0" w:color="666666"/>
-              <w:left w:val="none" w:sz="0" w:space="0" w:color="000000"/>
-              <w:bottom w:val="single" w:sz="6" w:space="0" w:color="666666"/>
-              <w:right w:val="none" w:sz="0" w:space="0" w:color="000000"/>
-            </w:tcBorders>
-            <w:shd w:val="clear" w:color="auto" w:fill="FFFFFF"/>
-            <w:tcMar>
-              <w:top w:w="0" w:type="dxa"/>
-              <w:left w:w="0" w:type="dxa"/>
-              <w:bottom w:w="0" w:type="dxa"/>
-              <w:right w:w="0" w:type="dxa"/>
-            </w:tcMar>
-            <w:vAlign w:val="center"/>
-          </w:tcPr>
-          <w:p>
-            <w:pPr>
-              <w:pBdr>
-                <w:top w:val="none" w:sz="0" w:space="0" w:color="000000"/>
-                <w:left w:val="none" w:sz="0" w:space="0" w:color="000000"/>
-                <w:bottom w:val="none" w:sz="0" w:space="0" w:color="000000"/>
-                <w:right w:val="none" w:sz="0" w:space="0" w:color="000000"/>
-              </w:pBdr>
-              <w:spacing w:before="100" w:after="100"/>
-              <w:ind w:left="100" w:right="100"/>
-              <w:jc w:val="right"/>
-              <w:rPr>
-                <w:rFonts w:ascii="Arial" w:eastAsia="Arial" w:hAnsi="Arial" w:cs="Arial"/>
-                <w:color w:val="000000"/>
-                <w:sz w:val="14"/>
-                <w:szCs w:val="14"/>
-              </w:rPr>
-            </w:pPr>
-            <w:r>
-              <w:rPr>
-                <w:rFonts w:ascii="Arial" w:eastAsia="Arial" w:hAnsi="Arial" w:cs="Arial"/>
-                <w:color w:val="000000"/>
-                <w:sz w:val="14"/>
-                <w:szCs w:val="14"/>
-              </w:rPr>
-              <w:t>1.04</w:t>
-            </w:r>
-          </w:p>
-        </w:tc>
-        <w:tc>
-          <w:tcPr>
-            <w:tcW w:w="0" w:type="auto"/>
-            <w:tcBorders>
-              <w:top w:val="single" w:sz="6" w:space="0" w:color="666666"/>
-              <w:left w:val="none" w:sz="0" w:space="0" w:color="000000"/>
-              <w:bottom w:val="single" w:sz="6" w:space="0" w:color="666666"/>
-              <w:right w:val="none" w:sz="0" w:space="0" w:color="000000"/>
-            </w:tcBorders>
-            <w:shd w:val="clear" w:color="auto" w:fill="FFFFFF"/>
-            <w:tcMar>
-              <w:top w:w="0" w:type="dxa"/>
-              <w:left w:w="0" w:type="dxa"/>
-              <w:bottom w:w="0" w:type="dxa"/>
-              <w:right w:w="0" w:type="dxa"/>
-            </w:tcMar>
-            <w:vAlign w:val="center"/>
-          </w:tcPr>
-          <w:p>
-            <w:pPr>
-              <w:pBdr>
-                <w:top w:val="none" w:sz="0" w:space="0" w:color="000000"/>
-                <w:left w:val="none" w:sz="0" w:space="0" w:color="000000"/>
-                <w:bottom w:val="none" w:sz="0" w:space="0" w:color="000000"/>
-                <w:right w:val="none" w:sz="0" w:space="0" w:color="000000"/>
-              </w:pBdr>
-              <w:spacing w:before="100" w:after="100"/>
-              <w:ind w:left="100" w:right="100"/>
-              <w:jc w:val="right"/>
-              <w:rPr>
-                <w:rFonts w:ascii="Arial" w:eastAsia="Arial" w:hAnsi="Arial" w:cs="Arial"/>
-                <w:color w:val="000000"/>
-                <w:sz w:val="14"/>
-                <w:szCs w:val="14"/>
-              </w:rPr>
-            </w:pPr>
-            <w:r>
-              <w:rPr>
-                <w:rFonts w:ascii="Arial" w:eastAsia="Arial" w:hAnsi="Arial" w:cs="Arial"/>
-                <w:color w:val="000000"/>
-                <w:sz w:val="14"/>
-                <w:szCs w:val="14"/>
-              </w:rPr>
-              <w:t>1.02</w:t>
-            </w:r>
-          </w:p>
-        </w:tc>
-        <w:tc>
-          <w:tcPr>
-            <w:tcW w:w="0" w:type="auto"/>
-            <w:tcBorders>
-              <w:top w:val="single" w:sz="6" w:space="0" w:color="666666"/>
-              <w:left w:val="none" w:sz="0" w:space="0" w:color="000000"/>
-              <w:bottom w:val="single" w:sz="6" w:space="0" w:color="666666"/>
-              <w:right w:val="none" w:sz="0" w:space="0" w:color="000000"/>
-            </w:tcBorders>
-            <w:shd w:val="clear" w:color="auto" w:fill="FFFFFF"/>
-            <w:tcMar>
-              <w:top w:w="0" w:type="dxa"/>
-              <w:left w:w="0" w:type="dxa"/>
-              <w:bottom w:w="0" w:type="dxa"/>
-              <w:right w:w="0" w:type="dxa"/>
-            </w:tcMar>
-            <w:vAlign w:val="center"/>
-          </w:tcPr>
-          <w:p>
-            <w:pPr>
-              <w:pBdr>
-                <w:top w:val="none" w:sz="0" w:space="0" w:color="000000"/>
-                <w:left w:val="none" w:sz="0" w:space="0" w:color="000000"/>
-                <w:bottom w:val="none" w:sz="0" w:space="0" w:color="000000"/>
-                <w:right w:val="none" w:sz="0" w:space="0" w:color="000000"/>
-              </w:pBdr>
-              <w:spacing w:before="100" w:after="100"/>
-              <w:ind w:left="100" w:right="100"/>
-              <w:jc w:val="right"/>
-              <w:rPr>
-                <w:rFonts w:ascii="Arial" w:eastAsia="Arial" w:hAnsi="Arial" w:cs="Arial"/>
-                <w:color w:val="000000"/>
-                <w:sz w:val="14"/>
-                <w:szCs w:val="14"/>
-              </w:rPr>
-            </w:pPr>
-            <w:r>
-              <w:rPr>
-                <w:rFonts w:ascii="Arial" w:eastAsia="Arial" w:hAnsi="Arial" w:cs="Arial"/>
-                <w:color w:val="000000"/>
-                <w:sz w:val="14"/>
-                <w:szCs w:val="14"/>
-              </w:rPr>
-              <w:t>1.00</w:t>
-            </w:r>
-          </w:p>
-        </w:tc>
-        <w:tc>
-          <w:tcPr>
-            <w:tcW w:w="0" w:type="auto"/>
-            <w:tcBorders>
-              <w:top w:val="single" w:sz="6" w:space="0" w:color="666666"/>
-              <w:left w:val="none" w:sz="0" w:space="0" w:color="000000"/>
-              <w:bottom w:val="single" w:sz="6" w:space="0" w:color="666666"/>
-              <w:right w:val="none" w:sz="0" w:space="0" w:color="000000"/>
-            </w:tcBorders>
-            <w:shd w:val="clear" w:color="auto" w:fill="FFFFFF"/>
-            <w:tcMar>
-              <w:top w:w="0" w:type="dxa"/>
-              <w:left w:w="0" w:type="dxa"/>
-              <w:bottom w:w="0" w:type="dxa"/>
-              <w:right w:w="0" w:type="dxa"/>
-            </w:tcMar>
-            <w:vAlign w:val="center"/>
-          </w:tcPr>
-          <w:p>
-            <w:pPr>
-              <w:pBdr>
-                <w:top w:val="none" w:sz="0" w:space="0" w:color="000000"/>
-                <w:left w:val="none" w:sz="0" w:space="0" w:color="000000"/>
-                <w:bottom w:val="none" w:sz="0" w:space="0" w:color="000000"/>
-                <w:right w:val="none" w:sz="0" w:space="0" w:color="000000"/>
-              </w:pBdr>
-              <w:spacing w:before="100" w:after="100"/>
-              <w:ind w:left="100" w:right="100"/>
-              <w:jc w:val="right"/>
-              <w:rPr>
-                <w:rFonts w:ascii="Arial" w:eastAsia="Arial" w:hAnsi="Arial" w:cs="Arial"/>
-                <w:color w:val="000000"/>
-                <w:sz w:val="14"/>
-                <w:szCs w:val="14"/>
-              </w:rPr>
-            </w:pPr>
-            <w:r>
-              <w:rPr>
-                <w:rFonts w:ascii="Arial" w:eastAsia="Arial" w:hAnsi="Arial" w:cs="Arial"/>
-                <w:color w:val="000000"/>
-                <w:sz w:val="14"/>
-                <w:szCs w:val="14"/>
-              </w:rPr>
-              <w:t>1.02</w:t>
-            </w:r>
-          </w:p>
-        </w:tc>
-      </w:tr>
-      <w:tr>
-        <w:trPr>
-          <w:jc w:val="center"/>
-        </w:trPr>
-        <w:tc>
-          <w:tcPr>
-            <w:tcW w:w="0" w:type="auto"/>
-            <w:tcBorders>
-              <w:top w:val="single" w:sz="6" w:space="0" w:color="666666"/>
-              <w:left w:val="none" w:sz="0" w:space="0" w:color="000000"/>
-              <w:bottom w:val="single" w:sz="6" w:space="0" w:color="666666"/>
-              <w:right w:val="none" w:sz="0" w:space="0" w:color="000000"/>
-            </w:tcBorders>
-            <w:shd w:val="clear" w:color="auto" w:fill="FFFFFF"/>
-            <w:tcMar>
-              <w:top w:w="0" w:type="dxa"/>
-              <w:left w:w="0" w:type="dxa"/>
-              <w:bottom w:w="0" w:type="dxa"/>
-              <w:right w:w="0" w:type="dxa"/>
-            </w:tcMar>
-            <w:vAlign w:val="center"/>
-          </w:tcPr>
-          <w:p>
-            <w:pPr>
-              <w:pBdr>
-                <w:top w:val="none" w:sz="0" w:space="0" w:color="000000"/>
-                <w:left w:val="none" w:sz="0" w:space="0" w:color="000000"/>
-                <w:bottom w:val="none" w:sz="0" w:space="0" w:color="000000"/>
-                <w:right w:val="none" w:sz="0" w:space="0" w:color="000000"/>
-              </w:pBdr>
-              <w:spacing w:before="100" w:after="100"/>
-              <w:ind w:left="100" w:right="100"/>
-              <w:rPr>
-                <w:rFonts w:ascii="Arial" w:eastAsia="Arial" w:hAnsi="Arial" w:cs="Arial"/>
-                <w:color w:val="000000"/>
-                <w:sz w:val="14"/>
-                <w:szCs w:val="14"/>
-              </w:rPr>
-            </w:pPr>
-            <w:r>
-              <w:rPr>
-                <w:rFonts w:ascii="Arial" w:eastAsia="Arial" w:hAnsi="Arial" w:cs="Arial"/>
-                <w:color w:val="000000"/>
-                <w:sz w:val="14"/>
-                <w:szCs w:val="14"/>
-              </w:rPr>
-              <w:t>3f</w:t>
-            </w:r>
-          </w:p>
-        </w:tc>
-        <w:tc>
-          <w:tcPr>
-            <w:tcW w:w="0" w:type="auto"/>
-            <w:tcBorders>
-              <w:top w:val="single" w:sz="6" w:space="0" w:color="666666"/>
-              <w:left w:val="none" w:sz="0" w:space="0" w:color="000000"/>
-              <w:bottom w:val="single" w:sz="6" w:space="0" w:color="666666"/>
-              <w:right w:val="none" w:sz="0" w:space="0" w:color="000000"/>
-            </w:tcBorders>
-            <w:shd w:val="clear" w:color="auto" w:fill="FFFFFF"/>
-            <w:tcMar>
-              <w:top w:w="0" w:type="dxa"/>
-              <w:left w:w="0" w:type="dxa"/>
-              <w:bottom w:w="0" w:type="dxa"/>
-              <w:right w:w="0" w:type="dxa"/>
-            </w:tcMar>
-            <w:vAlign w:val="center"/>
-          </w:tcPr>
-          <w:p>
-            <w:pPr>
-              <w:pBdr>
-                <w:top w:val="none" w:sz="0" w:space="0" w:color="000000"/>
-                <w:left w:val="none" w:sz="0" w:space="0" w:color="000000"/>
-                <w:bottom w:val="none" w:sz="0" w:space="0" w:color="000000"/>
-                <w:right w:val="none" w:sz="0" w:space="0" w:color="000000"/>
-              </w:pBdr>
-              <w:spacing w:before="100" w:after="100"/>
-              <w:ind w:left="100" w:right="100"/>
-              <w:rPr>
-                <w:rFonts w:ascii="Arial" w:eastAsia="Arial" w:hAnsi="Arial" w:cs="Arial"/>
-                <w:color w:val="000000"/>
-                <w:sz w:val="14"/>
-                <w:szCs w:val="14"/>
-              </w:rPr>
-            </w:pPr>
-            <w:r>
-              <w:rPr>
-                <w:rFonts w:ascii="Arial" w:eastAsia="Arial" w:hAnsi="Arial" w:cs="Arial"/>
-                <w:color w:val="000000"/>
-                <w:sz w:val="14"/>
-                <w:szCs w:val="14"/>
-              </w:rPr>
-              <w:t>% district with anc1/penta1 in expected ranged</w:t>
-            </w:r>
-          </w:p>
-        </w:tc>
-        <w:tc>
-          <w:tcPr>
-            <w:tcW w:w="0" w:type="auto"/>
-            <w:tcBorders>
-              <w:top w:val="single" w:sz="6" w:space="0" w:color="666666"/>
-              <w:left w:val="none" w:sz="0" w:space="0" w:color="000000"/>
-              <w:bottom w:val="single" w:sz="6" w:space="0" w:color="666666"/>
-              <w:right w:val="none" w:sz="0" w:space="0" w:color="000000"/>
-            </w:tcBorders>
-            <w:shd w:val="clear" w:color="auto" w:fill="FF0000"/>
-            <w:tcMar>
-              <w:top w:w="0" w:type="dxa"/>
-              <w:left w:w="0" w:type="dxa"/>
-              <w:bottom w:w="0" w:type="dxa"/>
-              <w:right w:w="0" w:type="dxa"/>
-            </w:tcMar>
-            <w:vAlign w:val="center"/>
-          </w:tcPr>
-          <w:p>
-            <w:pPr>
-              <w:pBdr>
-                <w:top w:val="none" w:sz="0" w:space="0" w:color="000000"/>
-                <w:left w:val="none" w:sz="0" w:space="0" w:color="000000"/>
-                <w:bottom w:val="none" w:sz="0" w:space="0" w:color="000000"/>
-                <w:right w:val="none" w:sz="0" w:space="0" w:color="000000"/>
-              </w:pBdr>
-              <w:spacing w:before="100" w:after="100"/>
-              <w:ind w:left="100" w:right="100"/>
-              <w:jc w:val="right"/>
-              <w:rPr>
-                <w:rFonts w:ascii="Arial" w:eastAsia="Arial" w:hAnsi="Arial" w:cs="Arial"/>
-                <w:color w:val="000000"/>
-                <w:sz w:val="14"/>
-                <w:szCs w:val="14"/>
-              </w:rPr>
-            </w:pPr>
-            <w:r>
-              <w:rPr>
-                <w:rFonts w:ascii="Arial" w:eastAsia="Arial" w:hAnsi="Arial" w:cs="Arial"/>
-                <w:color w:val="000000"/>
-                <w:sz w:val="14"/>
-                <w:szCs w:val="14"/>
-              </w:rPr>
-              <w:t>32</w:t>
-            </w:r>
-          </w:p>
-        </w:tc>
-        <w:tc>
-          <w:tcPr>
-            <w:tcW w:w="0" w:type="auto"/>
-            <w:tcBorders>
-              <w:top w:val="single" w:sz="6" w:space="0" w:color="666666"/>
-              <w:left w:val="none" w:sz="0" w:space="0" w:color="000000"/>
-              <w:bottom w:val="single" w:sz="6" w:space="0" w:color="666666"/>
-              <w:right w:val="none" w:sz="0" w:space="0" w:color="000000"/>
-            </w:tcBorders>
-            <w:shd w:val="clear" w:color="auto" w:fill="FF0000"/>
-            <w:tcMar>
-              <w:top w:w="0" w:type="dxa"/>
-              <w:left w:w="0" w:type="dxa"/>
-              <w:bottom w:w="0" w:type="dxa"/>
-              <w:right w:w="0" w:type="dxa"/>
-            </w:tcMar>
-            <w:vAlign w:val="center"/>
-          </w:tcPr>
-          <w:p>
-            <w:pPr>
-              <w:pBdr>
-                <w:top w:val="none" w:sz="0" w:space="0" w:color="000000"/>
-                <w:left w:val="none" w:sz="0" w:space="0" w:color="000000"/>
-                <w:bottom w:val="none" w:sz="0" w:space="0" w:color="000000"/>
-                <w:right w:val="none" w:sz="0" w:space="0" w:color="000000"/>
-              </w:pBdr>
-              <w:spacing w:before="100" w:after="100"/>
-              <w:ind w:left="100" w:right="100"/>
-              <w:jc w:val="right"/>
-              <w:rPr>
-                <w:rFonts w:ascii="Arial" w:eastAsia="Arial" w:hAnsi="Arial" w:cs="Arial"/>
-                <w:color w:val="000000"/>
-                <w:sz w:val="14"/>
-                <w:szCs w:val="14"/>
-              </w:rPr>
-            </w:pPr>
-            <w:r>
-              <w:rPr>
-                <w:rFonts w:ascii="Arial" w:eastAsia="Arial" w:hAnsi="Arial" w:cs="Arial"/>
-                <w:color w:val="000000"/>
-                <w:sz w:val="14"/>
-                <w:szCs w:val="14"/>
-              </w:rPr>
-              <w:t>30</w:t>
-            </w:r>
-          </w:p>
-        </w:tc>
-        <w:tc>
-          <w:tcPr>
-            <w:tcW w:w="0" w:type="auto"/>
-            <w:tcBorders>
-              <w:top w:val="single" w:sz="6" w:space="0" w:color="666666"/>
-              <w:left w:val="none" w:sz="0" w:space="0" w:color="000000"/>
-              <w:bottom w:val="single" w:sz="6" w:space="0" w:color="666666"/>
-              <w:right w:val="none" w:sz="0" w:space="0" w:color="000000"/>
-            </w:tcBorders>
-            <w:shd w:val="clear" w:color="auto" w:fill="FF0000"/>
-            <w:tcMar>
-              <w:top w:w="0" w:type="dxa"/>
-              <w:left w:w="0" w:type="dxa"/>
-              <w:bottom w:w="0" w:type="dxa"/>
-              <w:right w:w="0" w:type="dxa"/>
-            </w:tcMar>
-            <w:vAlign w:val="center"/>
-          </w:tcPr>
-          <w:p>
-            <w:pPr>
-              <w:pBdr>
-                <w:top w:val="none" w:sz="0" w:space="0" w:color="000000"/>
-                <w:left w:val="none" w:sz="0" w:space="0" w:color="000000"/>
-                <w:bottom w:val="none" w:sz="0" w:space="0" w:color="000000"/>
-                <w:right w:val="none" w:sz="0" w:space="0" w:color="000000"/>
-              </w:pBdr>
-              <w:spacing w:before="100" w:after="100"/>
-              <w:ind w:left="100" w:right="100"/>
-              <w:jc w:val="right"/>
-              <w:rPr>
-                <w:rFonts w:ascii="Arial" w:eastAsia="Arial" w:hAnsi="Arial" w:cs="Arial"/>
-                <w:color w:val="000000"/>
-                <w:sz w:val="14"/>
-                <w:szCs w:val="14"/>
-              </w:rPr>
-            </w:pPr>
-            <w:r>
-              <w:rPr>
-                <w:rFonts w:ascii="Arial" w:eastAsia="Arial" w:hAnsi="Arial" w:cs="Arial"/>
-                <w:color w:val="000000"/>
-                <w:sz w:val="14"/>
-                <w:szCs w:val="14"/>
-              </w:rPr>
-              <w:t>60</w:t>
-            </w:r>
-          </w:p>
-        </w:tc>
-        <w:tc>
-          <w:tcPr>
-            <w:tcW w:w="0" w:type="auto"/>
-            <w:tcBorders>
-              <w:top w:val="single" w:sz="6" w:space="0" w:color="666666"/>
-              <w:left w:val="none" w:sz="0" w:space="0" w:color="000000"/>
-              <w:bottom w:val="single" w:sz="6" w:space="0" w:color="666666"/>
-              <w:right w:val="none" w:sz="0" w:space="0" w:color="000000"/>
-            </w:tcBorders>
-            <w:shd w:val="clear" w:color="auto" w:fill="FF0000"/>
-            <w:tcMar>
-              <w:top w:w="0" w:type="dxa"/>
-              <w:left w:w="0" w:type="dxa"/>
-              <w:bottom w:w="0" w:type="dxa"/>
-              <w:right w:w="0" w:type="dxa"/>
-            </w:tcMar>
-            <w:vAlign w:val="center"/>
-          </w:tcPr>
-          <w:p>
-            <w:pPr>
-              <w:pBdr>
-                <w:top w:val="none" w:sz="0" w:space="0" w:color="000000"/>
-                <w:left w:val="none" w:sz="0" w:space="0" w:color="000000"/>
-                <w:bottom w:val="none" w:sz="0" w:space="0" w:color="000000"/>
-                <w:right w:val="none" w:sz="0" w:space="0" w:color="000000"/>
-              </w:pBdr>
-              <w:spacing w:before="100" w:after="100"/>
-              <w:ind w:left="100" w:right="100"/>
-              <w:jc w:val="right"/>
-              <w:rPr>
-                <w:rFonts w:ascii="Arial" w:eastAsia="Arial" w:hAnsi="Arial" w:cs="Arial"/>
-                <w:color w:val="000000"/>
-                <w:sz w:val="14"/>
-                <w:szCs w:val="14"/>
-              </w:rPr>
-            </w:pPr>
-            <w:r>
-              <w:rPr>
-                <w:rFonts w:ascii="Arial" w:eastAsia="Arial" w:hAnsi="Arial" w:cs="Arial"/>
-                <w:color w:val="000000"/>
-                <w:sz w:val="14"/>
-                <w:szCs w:val="14"/>
-              </w:rPr>
-              <w:t>47</w:t>
-            </w:r>
-          </w:p>
-        </w:tc>
-        <w:tc>
-          <w:tcPr>
-            <w:tcW w:w="0" w:type="auto"/>
-            <w:tcBorders>
-              <w:top w:val="single" w:sz="6" w:space="0" w:color="666666"/>
-              <w:left w:val="none" w:sz="0" w:space="0" w:color="000000"/>
-              <w:bottom w:val="single" w:sz="6" w:space="0" w:color="666666"/>
-              <w:right w:val="none" w:sz="0" w:space="0" w:color="000000"/>
-            </w:tcBorders>
-            <w:shd w:val="clear" w:color="auto" w:fill="FF0000"/>
-            <w:tcMar>
-              <w:top w:w="0" w:type="dxa"/>
-              <w:left w:w="0" w:type="dxa"/>
-              <w:bottom w:w="0" w:type="dxa"/>
-              <w:right w:w="0" w:type="dxa"/>
-            </w:tcMar>
-            <w:vAlign w:val="center"/>
-          </w:tcPr>
-          <w:p>
-            <w:pPr>
-              <w:pBdr>
-                <w:top w:val="none" w:sz="0" w:space="0" w:color="000000"/>
-                <w:left w:val="none" w:sz="0" w:space="0" w:color="000000"/>
-                <w:bottom w:val="none" w:sz="0" w:space="0" w:color="000000"/>
-                <w:right w:val="none" w:sz="0" w:space="0" w:color="000000"/>
-              </w:pBdr>
-              <w:spacing w:before="100" w:after="100"/>
-              <w:ind w:left="100" w:right="100"/>
-              <w:jc w:val="right"/>
-              <w:rPr>
-                <w:rFonts w:ascii="Arial" w:eastAsia="Arial" w:hAnsi="Arial" w:cs="Arial"/>
-                <w:color w:val="000000"/>
-                <w:sz w:val="14"/>
-                <w:szCs w:val="14"/>
-              </w:rPr>
-            </w:pPr>
-            <w:r>
-              <w:rPr>
-                <w:rFonts w:ascii="Arial" w:eastAsia="Arial" w:hAnsi="Arial" w:cs="Arial"/>
-                <w:color w:val="000000"/>
-                <w:sz w:val="14"/>
-                <w:szCs w:val="14"/>
-              </w:rPr>
-              <w:t>21</w:t>
-            </w:r>
-          </w:p>
-        </w:tc>
-      </w:tr>
-      <w:tr>
-        <w:trPr>
-          <w:jc w:val="center"/>
-        </w:trPr>
-        <w:tc>
-          <w:tcPr>
-            <w:tcW w:w="0" w:type="auto"/>
-            <w:tcBorders>
-              <w:top w:val="single" w:sz="6" w:space="0" w:color="666666"/>
-              <w:left w:val="none" w:sz="0" w:space="0" w:color="000000"/>
-              <w:bottom w:val="single" w:sz="6" w:space="0" w:color="666666"/>
-              <w:right w:val="none" w:sz="0" w:space="0" w:color="000000"/>
-            </w:tcBorders>
-            <w:shd w:val="clear" w:color="auto" w:fill="FFFFFF"/>
-            <w:tcMar>
-              <w:top w:w="0" w:type="dxa"/>
-              <w:left w:w="0" w:type="dxa"/>
-              <w:bottom w:w="0" w:type="dxa"/>
-              <w:right w:w="0" w:type="dxa"/>
-            </w:tcMar>
-            <w:vAlign w:val="center"/>
-          </w:tcPr>
-          <w:p>
-            <w:pPr>
-              <w:pBdr>
-                <w:top w:val="none" w:sz="0" w:space="0" w:color="000000"/>
-                <w:left w:val="none" w:sz="0" w:space="0" w:color="000000"/>
-                <w:bottom w:val="none" w:sz="0" w:space="0" w:color="000000"/>
-                <w:right w:val="none" w:sz="0" w:space="0" w:color="000000"/>
-              </w:pBdr>
-              <w:spacing w:before="100" w:after="100"/>
-              <w:ind w:left="100" w:right="100"/>
-              <w:rPr>
-                <w:rFonts w:ascii="Arial" w:eastAsia="Arial" w:hAnsi="Arial" w:cs="Arial"/>
-                <w:color w:val="000000"/>
-                <w:sz w:val="14"/>
-                <w:szCs w:val="14"/>
-              </w:rPr>
-            </w:pPr>
-            <w:r>
-              <w:rPr>
-                <w:rFonts w:ascii="Arial" w:eastAsia="Arial" w:hAnsi="Arial" w:cs="Arial"/>
-                <w:color w:val="000000"/>
-                <w:sz w:val="14"/>
-                <w:szCs w:val="14"/>
-              </w:rPr>
               <w:t>3g</w:t>
             </w:r>
           </w:p>
@@ -3310,7 +2646,7 @@
                 <w:sz w:val="14"/>
                 <w:szCs w:val="14"/>
               </w:rPr>
-              <w:t>% district with penta1/penta3 in expected ranged</w:t>
+              <w:t>% district with penta1/penta3 in expected</w:t>
             </w:r>
           </w:p>
         </w:tc>
@@ -3323,7 +2659,7 @@
               <w:bottom w:val="single" w:sz="6" w:space="0" w:color="666666"/>
               <w:right w:val="none" w:sz="0" w:space="0" w:color="000000"/>
             </w:tcBorders>
-            <w:shd w:val="clear" w:color="auto" w:fill="FFFF00"/>
+            <w:shd w:val="clear" w:color="auto" w:fill="2E8B57"/>
             <w:tcMar>
               <w:top w:w="0" w:type="dxa"/>
               <w:left w:w="0" w:type="dxa"/>
@@ -3357,7 +2693,7 @@
                 <w:sz w:val="14"/>
                 <w:szCs w:val="14"/>
               </w:rPr>
-              <w:t>85</w:t>
+              <w:t>95</w:t>
             </w:r>
           </w:p>
         </w:tc>
@@ -3370,7 +2706,7 @@
               <w:bottom w:val="single" w:sz="6" w:space="0" w:color="666666"/>
               <w:right w:val="none" w:sz="0" w:space="0" w:color="000000"/>
             </w:tcBorders>
-            <w:shd w:val="clear" w:color="auto" w:fill="FFFF00"/>
+            <w:shd w:val="clear" w:color="auto" w:fill="2E8B57"/>
             <w:tcMar>
               <w:top w:w="0" w:type="dxa"/>
               <w:left w:w="0" w:type="dxa"/>
@@ -3404,7 +2740,7 @@
                 <w:sz w:val="14"/>
                 <w:szCs w:val="14"/>
               </w:rPr>
-              <w:t>75</w:t>
+              <w:t>95</w:t>
             </w:r>
           </w:p>
         </w:tc>
@@ -3417,7 +2753,7 @@
               <w:bottom w:val="single" w:sz="6" w:space="0" w:color="666666"/>
               <w:right w:val="none" w:sz="0" w:space="0" w:color="000000"/>
             </w:tcBorders>
-            <w:shd w:val="clear" w:color="auto" w:fill="FF0000"/>
+            <w:shd w:val="clear" w:color="auto" w:fill="2E8B57"/>
             <w:tcMar>
               <w:top w:w="0" w:type="dxa"/>
               <w:left w:w="0" w:type="dxa"/>
@@ -3451,7 +2787,7 @@
                 <w:sz w:val="14"/>
                 <w:szCs w:val="14"/>
               </w:rPr>
-              <w:t>68</w:t>
+              <w:t>95</w:t>
             </w:r>
           </w:p>
         </w:tc>
@@ -3464,7 +2800,7 @@
               <w:bottom w:val="single" w:sz="6" w:space="0" w:color="666666"/>
               <w:right w:val="none" w:sz="0" w:space="0" w:color="000000"/>
             </w:tcBorders>
-            <w:shd w:val="clear" w:color="auto" w:fill="FF0000"/>
+            <w:shd w:val="clear" w:color="auto" w:fill="2E8B57"/>
             <w:tcMar>
               <w:top w:w="0" w:type="dxa"/>
               <w:left w:w="0" w:type="dxa"/>
@@ -3498,7 +2834,7 @@
                 <w:sz w:val="14"/>
                 <w:szCs w:val="14"/>
               </w:rPr>
-              <w:t>47</w:t>
+              <w:t>100</w:t>
             </w:r>
           </w:p>
         </w:tc>
@@ -3511,7 +2847,7 @@
               <w:bottom w:val="single" w:sz="6" w:space="0" w:color="666666"/>
               <w:right w:val="none" w:sz="0" w:space="0" w:color="000000"/>
             </w:tcBorders>
-            <w:shd w:val="clear" w:color="auto" w:fill="FF0000"/>
+            <w:shd w:val="clear" w:color="auto" w:fill="2E8B57"/>
             <w:tcMar>
               <w:top w:w="0" w:type="dxa"/>
               <w:left w:w="0" w:type="dxa"/>
@@ -3545,277 +2881,8 @@
                 <w:sz w:val="14"/>
                 <w:szCs w:val="14"/>
               </w:rPr>
-              <w:t>66</w:t>
+              <w:t>92</w:t>
             </w:r>
-          </w:p>
-        </w:tc>
-      </w:tr>
-      <w:tr>
-        <w:trPr>
-          <w:jc w:val="center"/>
-        </w:trPr>
-        <w:tc>
-          <w:tcPr>
-            <w:tcW w:w="0" w:type="auto"/>
-            <w:tcBorders>
-              <w:top w:val="single" w:sz="6" w:space="0" w:color="666666"/>
-              <w:left w:val="none" w:sz="0" w:space="0" w:color="000000"/>
-              <w:bottom w:val="single" w:sz="6" w:space="0" w:color="666666"/>
-              <w:right w:val="none" w:sz="0" w:space="0" w:color="000000"/>
-            </w:tcBorders>
-            <w:shd w:val="clear" w:color="auto" w:fill="FFFFFF"/>
-            <w:tcMar>
-              <w:top w:w="0" w:type="dxa"/>
-              <w:left w:w="0" w:type="dxa"/>
-              <w:bottom w:w="0" w:type="dxa"/>
-              <w:right w:w="0" w:type="dxa"/>
-            </w:tcMar>
-            <w:vAlign w:val="center"/>
-          </w:tcPr>
-          <w:p>
-            <w:pPr>
-              <w:pBdr>
-                <w:top w:val="none" w:sz="0" w:space="0" w:color="000000"/>
-                <w:left w:val="none" w:sz="0" w:space="0" w:color="000000"/>
-                <w:bottom w:val="none" w:sz="0" w:space="0" w:color="000000"/>
-                <w:right w:val="none" w:sz="0" w:space="0" w:color="000000"/>
-              </w:pBdr>
-              <w:spacing w:before="100" w:after="100"/>
-              <w:ind w:left="100" w:right="100"/>
-              <w:rPr>
-                <w:rFonts w:ascii="Arial" w:eastAsia="Arial" w:hAnsi="Arial" w:cs="Arial"/>
-                <w:color w:val="000000"/>
-                <w:sz w:val="14"/>
-                <w:szCs w:val="14"/>
-              </w:rPr>
-            </w:pPr>
-          </w:p>
-        </w:tc>
-        <w:tc>
-          <w:tcPr>
-            <w:tcW w:w="0" w:type="auto"/>
-            <w:tcBorders>
-              <w:top w:val="single" w:sz="6" w:space="0" w:color="666666"/>
-              <w:left w:val="none" w:sz="0" w:space="0" w:color="000000"/>
-              <w:bottom w:val="single" w:sz="6" w:space="0" w:color="666666"/>
-              <w:right w:val="none" w:sz="0" w:space="0" w:color="000000"/>
-            </w:tcBorders>
-            <w:shd w:val="clear" w:color="auto" w:fill="FFFFFF"/>
-            <w:tcMar>
-              <w:top w:w="0" w:type="dxa"/>
-              <w:left w:w="0" w:type="dxa"/>
-              <w:bottom w:w="0" w:type="dxa"/>
-              <w:right w:w="0" w:type="dxa"/>
-            </w:tcMar>
-            <w:vAlign w:val="center"/>
-          </w:tcPr>
-          <w:p>
-            <w:pPr>
-              <w:pBdr>
-                <w:top w:val="none" w:sz="0" w:space="0" w:color="000000"/>
-                <w:left w:val="none" w:sz="0" w:space="0" w:color="000000"/>
-                <w:bottom w:val="none" w:sz="0" w:space="0" w:color="000000"/>
-                <w:right w:val="none" w:sz="0" w:space="0" w:color="000000"/>
-              </w:pBdr>
-              <w:spacing w:before="100" w:after="100"/>
-              <w:ind w:left="100" w:right="100"/>
-              <w:rPr>
-                <w:rFonts w:ascii="Arial" w:eastAsia="Arial" w:hAnsi="Arial" w:cs="Arial"/>
-                <w:color w:val="000000"/>
-                <w:sz w:val="14"/>
-                <w:szCs w:val="14"/>
-              </w:rPr>
-            </w:pPr>
-          </w:p>
-        </w:tc>
-        <w:tc>
-          <w:tcPr>
-            <w:tcW w:w="0" w:type="auto"/>
-            <w:tcBorders>
-              <w:top w:val="single" w:sz="6" w:space="0" w:color="666666"/>
-              <w:left w:val="none" w:sz="0" w:space="0" w:color="000000"/>
-              <w:bottom w:val="single" w:sz="6" w:space="0" w:color="666666"/>
-              <w:right w:val="none" w:sz="0" w:space="0" w:color="000000"/>
-            </w:tcBorders>
-            <w:shd w:val="clear" w:color="auto" w:fill="FFFFFF"/>
-            <w:tcMar>
-              <w:top w:w="0" w:type="dxa"/>
-              <w:left w:w="0" w:type="dxa"/>
-              <w:bottom w:w="0" w:type="dxa"/>
-              <w:right w:w="0" w:type="dxa"/>
-            </w:tcMar>
-            <w:vAlign w:val="center"/>
-          </w:tcPr>
-          <w:p>
-            <w:pPr>
-              <w:pBdr>
-                <w:top w:val="none" w:sz="0" w:space="0" w:color="000000"/>
-                <w:left w:val="none" w:sz="0" w:space="0" w:color="000000"/>
-                <w:bottom w:val="none" w:sz="0" w:space="0" w:color="000000"/>
-                <w:right w:val="none" w:sz="0" w:space="0" w:color="000000"/>
-              </w:pBdr>
-              <w:spacing w:before="100" w:after="100"/>
-              <w:ind w:left="100" w:right="100"/>
-              <w:jc w:val="right"/>
-              <w:rPr>
-                <w:rFonts w:ascii="Arial" w:eastAsia="Arial" w:hAnsi="Arial" w:cs="Arial"/>
-                <w:color w:val="000000"/>
-                <w:sz w:val="14"/>
-                <w:szCs w:val="14"/>
-              </w:rPr>
-            </w:pPr>
-          </w:p>
-        </w:tc>
-        <w:tc>
-          <w:tcPr>
-            <w:tcW w:w="0" w:type="auto"/>
-            <w:tcBorders>
-              <w:top w:val="single" w:sz="6" w:space="0" w:color="666666"/>
-              <w:left w:val="none" w:sz="0" w:space="0" w:color="000000"/>
-              <w:bottom w:val="single" w:sz="6" w:space="0" w:color="666666"/>
-              <w:right w:val="none" w:sz="0" w:space="0" w:color="000000"/>
-            </w:tcBorders>
-            <w:shd w:val="clear" w:color="auto" w:fill="FFFFFF"/>
-            <w:tcMar>
-              <w:top w:w="0" w:type="dxa"/>
-              <w:left w:w="0" w:type="dxa"/>
-              <w:bottom w:w="0" w:type="dxa"/>
-              <w:right w:w="0" w:type="dxa"/>
-            </w:tcMar>
-            <w:vAlign w:val="center"/>
-          </w:tcPr>
-          <w:p>
-            <w:pPr>
-              <w:pBdr>
-                <w:top w:val="none" w:sz="0" w:space="0" w:color="000000"/>
-                <w:left w:val="none" w:sz="0" w:space="0" w:color="000000"/>
-                <w:bottom w:val="none" w:sz="0" w:space="0" w:color="000000"/>
-                <w:right w:val="none" w:sz="0" w:space="0" w:color="000000"/>
-              </w:pBdr>
-              <w:spacing w:before="100" w:after="100"/>
-              <w:ind w:left="100" w:right="100"/>
-              <w:jc w:val="right"/>
-              <w:rPr>
-                <w:rFonts w:ascii="Arial" w:eastAsia="Arial" w:hAnsi="Arial" w:cs="Arial"/>
-                <w:color w:val="000000"/>
-                <w:sz w:val="14"/>
-                <w:szCs w:val="14"/>
-              </w:rPr>
-            </w:pPr>
-          </w:p>
-        </w:tc>
-        <w:tc>
-          <w:tcPr>
-            <w:tcW w:w="0" w:type="auto"/>
-            <w:tcBorders>
-              <w:top w:val="single" w:sz="6" w:space="0" w:color="666666"/>
-              <w:left w:val="none" w:sz="0" w:space="0" w:color="000000"/>
-              <w:bottom w:val="single" w:sz="6" w:space="0" w:color="666666"/>
-              <w:right w:val="none" w:sz="0" w:space="0" w:color="000000"/>
-            </w:tcBorders>
-            <w:shd w:val="clear" w:color="auto" w:fill="FFFFFF"/>
-            <w:tcMar>
-              <w:top w:w="0" w:type="dxa"/>
-              <w:left w:w="0" w:type="dxa"/>
-              <w:bottom w:w="0" w:type="dxa"/>
-              <w:right w:w="0" w:type="dxa"/>
-            </w:tcMar>
-            <w:vAlign w:val="center"/>
-          </w:tcPr>
-          <w:p>
-            <w:pPr>
-              <w:pBdr>
-                <w:top w:val="none" w:sz="0" w:space="0" w:color="000000"/>
-                <w:left w:val="none" w:sz="0" w:space="0" w:color="000000"/>
-                <w:bottom w:val="none" w:sz="0" w:space="0" w:color="000000"/>
-                <w:right w:val="none" w:sz="0" w:space="0" w:color="000000"/>
-              </w:pBdr>
-              <w:spacing w:before="100" w:after="100"/>
-              <w:ind w:left="100" w:right="100"/>
-              <w:jc w:val="right"/>
-              <w:rPr>
-                <w:rFonts w:ascii="Arial" w:eastAsia="Arial" w:hAnsi="Arial" w:cs="Arial"/>
-                <w:color w:val="000000"/>
-                <w:sz w:val="14"/>
-                <w:szCs w:val="14"/>
-              </w:rPr>
-            </w:pPr>
-          </w:p>
-        </w:tc>
-        <w:tc>
-          <w:tcPr>
-            <w:tcW w:w="0" w:type="auto"/>
-            <w:tcBorders>
-              <w:top w:val="single" w:sz="6" w:space="0" w:color="666666"/>
-              <w:left w:val="none" w:sz="0" w:space="0" w:color="000000"/>
-              <w:bottom w:val="single" w:sz="6" w:space="0" w:color="666666"/>
-              <w:right w:val="none" w:sz="0" w:space="0" w:color="000000"/>
-            </w:tcBorders>
-            <w:shd w:val="clear" w:color="auto" w:fill="FFFFFF"/>
-            <w:tcMar>
-              <w:top w:w="0" w:type="dxa"/>
-              <w:left w:w="0" w:type="dxa"/>
-              <w:bottom w:w="0" w:type="dxa"/>
-              <w:right w:w="0" w:type="dxa"/>
-            </w:tcMar>
-            <w:vAlign w:val="center"/>
-          </w:tcPr>
-          <w:p>
-            <w:pPr>
-              <w:pBdr>
-                <w:top w:val="none" w:sz="0" w:space="0" w:color="000000"/>
-                <w:left w:val="none" w:sz="0" w:space="0" w:color="000000"/>
-                <w:bottom w:val="none" w:sz="0" w:space="0" w:color="000000"/>
-                <w:right w:val="none" w:sz="0" w:space="0" w:color="000000"/>
-              </w:pBdr>
-              <w:spacing w:before="100" w:after="100"/>
-              <w:ind w:left="100" w:right="100"/>
-              <w:jc w:val="right"/>
-              <w:rPr>
-                <w:rFonts w:ascii="Arial" w:eastAsia="Arial" w:hAnsi="Arial" w:cs="Arial"/>
-                <w:color w:val="000000"/>
-                <w:sz w:val="14"/>
-                <w:szCs w:val="14"/>
-              </w:rPr>
-            </w:pPr>
-          </w:p>
-        </w:tc>
-        <w:tc>
-          <w:tcPr>
-            <w:tcW w:w="0" w:type="auto"/>
-            <w:tcBorders>
-              <w:top w:val="single" w:sz="6" w:space="0" w:color="666666"/>
-              <w:left w:val="none" w:sz="0" w:space="0" w:color="000000"/>
-              <w:bottom w:val="single" w:sz="6" w:space="0" w:color="666666"/>
-              <w:right w:val="none" w:sz="0" w:space="0" w:color="000000"/>
-            </w:tcBorders>
-            <w:shd w:val="clear" w:color="auto" w:fill="FFFFFF"/>
-            <w:tcMar>
-              <w:top w:w="0" w:type="dxa"/>
-              <w:left w:w="0" w:type="dxa"/>
-              <w:bottom w:w="0" w:type="dxa"/>
-              <w:right w:w="0" w:type="dxa"/>
-            </w:tcMar>
-            <w:vAlign w:val="center"/>
-          </w:tcPr>
-          <w:p>
-            <w:pPr>
-              <w:pBdr>
-                <w:top w:val="none" w:sz="0" w:space="0" w:color="000000"/>
-                <w:left w:val="none" w:sz="0" w:space="0" w:color="000000"/>
-                <w:bottom w:val="none" w:sz="0" w:space="0" w:color="000000"/>
-                <w:right w:val="none" w:sz="0" w:space="0" w:color="000000"/>
-              </w:pBdr>
-              <w:spacing w:before="100" w:after="100"/>
-              <w:ind w:left="100" w:right="100"/>
-              <w:jc w:val="right"/>
-              <w:rPr>
-                <w:rFonts w:ascii="Arial" w:eastAsia="Arial" w:hAnsi="Arial" w:cs="Arial"/>
-                <w:color w:val="000000"/>
-                <w:sz w:val="14"/>
-                <w:szCs w:val="14"/>
-              </w:rPr>
-            </w:pPr>
           </w:p>
         </w:tc>
       </w:tr>
@@ -3853,6 +2920,7 @@
               <w:ind w:left="100" w:right="100"/>
               <w:rPr>
                 <w:rFonts w:ascii="Arial" w:eastAsia="Arial" w:hAnsi="Arial" w:cs="Arial"/>
+                <w:b/>
                 <w:color w:val="000000"/>
                 <w:sz w:val="14"/>
                 <w:szCs w:val="14"/>
@@ -3861,6 +2929,7 @@
             <w:r>
               <w:rPr>
                 <w:rFonts w:ascii="Arial" w:eastAsia="Arial" w:hAnsi="Arial" w:cs="Arial"/>
+                <w:b/>
                 <w:color w:val="000000"/>
                 <w:sz w:val="14"/>
                 <w:szCs w:val="14"/>
@@ -3899,6 +2968,7 @@
               <w:ind w:left="100" w:right="100"/>
               <w:rPr>
                 <w:rFonts w:ascii="Arial" w:eastAsia="Arial" w:hAnsi="Arial" w:cs="Arial"/>
+                <w:b/>
                 <w:color w:val="000000"/>
                 <w:sz w:val="14"/>
                 <w:szCs w:val="14"/>
@@ -3907,6 +2977,7 @@
             <w:r>
               <w:rPr>
                 <w:rFonts w:ascii="Arial" w:eastAsia="Arial" w:hAnsi="Arial" w:cs="Arial"/>
+                <w:b/>
                 <w:color w:val="000000"/>
                 <w:sz w:val="14"/>
                 <w:szCs w:val="14"/>
@@ -3946,6 +3017,7 @@
               <w:jc w:val="right"/>
               <w:rPr>
                 <w:rFonts w:ascii="Arial" w:eastAsia="Arial" w:hAnsi="Arial" w:cs="Arial"/>
+                <w:b/>
                 <w:color w:val="000000"/>
                 <w:sz w:val="14"/>
                 <w:szCs w:val="14"/>
@@ -3954,11 +3026,12 @@
             <w:r>
               <w:rPr>
                 <w:rFonts w:ascii="Arial" w:eastAsia="Arial" w:hAnsi="Arial" w:cs="Arial"/>
-                <w:color w:val="000000"/>
-                <w:sz w:val="14"/>
-                <w:szCs w:val="14"/>
-              </w:rPr>
-              <w:t>83</w:t>
+                <w:b/>
+                <w:color w:val="000000"/>
+                <w:sz w:val="14"/>
+                <w:szCs w:val="14"/>
+              </w:rPr>
+              <w:t>84</w:t>
             </w:r>
           </w:p>
         </w:tc>
@@ -3993,6 +3066,7 @@
               <w:jc w:val="right"/>
               <w:rPr>
                 <w:rFonts w:ascii="Arial" w:eastAsia="Arial" w:hAnsi="Arial" w:cs="Arial"/>
+                <w:b/>
                 <w:color w:val="000000"/>
                 <w:sz w:val="14"/>
                 <w:szCs w:val="14"/>
@@ -4001,6 +3075,56 @@
             <w:r>
               <w:rPr>
                 <w:rFonts w:ascii="Arial" w:eastAsia="Arial" w:hAnsi="Arial" w:cs="Arial"/>
+                <w:b/>
+                <w:color w:val="000000"/>
+                <w:sz w:val="14"/>
+                <w:szCs w:val="14"/>
+              </w:rPr>
+              <w:t>87</w:t>
+            </w:r>
+          </w:p>
+        </w:tc>
+        <w:tc>
+          <w:tcPr>
+            <w:tcW w:w="0" w:type="auto"/>
+            <w:tcBorders>
+              <w:top w:val="single" w:sz="6" w:space="0" w:color="666666"/>
+              <w:left w:val="none" w:sz="0" w:space="0" w:color="000000"/>
+              <w:bottom w:val="single" w:sz="12" w:space="0" w:color="666666"/>
+              <w:right w:val="none" w:sz="0" w:space="0" w:color="000000"/>
+            </w:tcBorders>
+            <w:shd w:val="clear" w:color="auto" w:fill="FFFF00"/>
+            <w:tcMar>
+              <w:top w:w="0" w:type="dxa"/>
+              <w:left w:w="0" w:type="dxa"/>
+              <w:bottom w:w="0" w:type="dxa"/>
+              <w:right w:w="0" w:type="dxa"/>
+            </w:tcMar>
+            <w:vAlign w:val="center"/>
+          </w:tcPr>
+          <w:p>
+            <w:pPr>
+              <w:pBdr>
+                <w:top w:val="none" w:sz="0" w:space="0" w:color="000000"/>
+                <w:left w:val="none" w:sz="0" w:space="0" w:color="000000"/>
+                <w:bottom w:val="none" w:sz="0" w:space="0" w:color="000000"/>
+                <w:right w:val="none" w:sz="0" w:space="0" w:color="000000"/>
+              </w:pBdr>
+              <w:spacing w:before="100" w:after="100"/>
+              <w:ind w:left="100" w:right="100"/>
+              <w:jc w:val="right"/>
+              <w:rPr>
+                <w:rFonts w:ascii="Arial" w:eastAsia="Arial" w:hAnsi="Arial" w:cs="Arial"/>
+                <w:b/>
+                <w:color w:val="000000"/>
+                <w:sz w:val="14"/>
+                <w:szCs w:val="14"/>
+              </w:rPr>
+            </w:pPr>
+            <w:r>
+              <w:rPr>
+                <w:rFonts w:ascii="Arial" w:eastAsia="Arial" w:hAnsi="Arial" w:cs="Arial"/>
+                <w:b/>
                 <w:color w:val="000000"/>
                 <w:sz w:val="14"/>
                 <w:szCs w:val="14"/>
@@ -4040,6 +3164,7 @@
               <w:jc w:val="right"/>
               <w:rPr>
                 <w:rFonts w:ascii="Arial" w:eastAsia="Arial" w:hAnsi="Arial" w:cs="Arial"/>
+                <w:b/>
                 <w:color w:val="000000"/>
                 <w:sz w:val="14"/>
                 <w:szCs w:val="14"/>
@@ -4048,11 +3173,12 @@
             <w:r>
               <w:rPr>
                 <w:rFonts w:ascii="Arial" w:eastAsia="Arial" w:hAnsi="Arial" w:cs="Arial"/>
-                <w:color w:val="000000"/>
-                <w:sz w:val="14"/>
-                <w:szCs w:val="14"/>
-              </w:rPr>
-              <w:t>88</w:t>
+                <w:b/>
+                <w:color w:val="000000"/>
+                <w:sz w:val="14"/>
+                <w:szCs w:val="14"/>
+              </w:rPr>
+              <w:t>84</w:t>
             </w:r>
           </w:p>
         </w:tc>
@@ -4065,7 +3191,7 @@
               <w:bottom w:val="single" w:sz="12" w:space="0" w:color="666666"/>
               <w:right w:val="none" w:sz="0" w:space="0" w:color="000000"/>
             </w:tcBorders>
-            <w:shd w:val="clear" w:color="auto" w:fill="FF0000"/>
+            <w:shd w:val="clear" w:color="auto" w:fill="FFFF00"/>
             <w:tcMar>
               <w:top w:w="0" w:type="dxa"/>
               <w:left w:w="0" w:type="dxa"/>
@@ -4087,6 +3213,7 @@
               <w:jc w:val="right"/>
               <w:rPr>
                 <w:rFonts w:ascii="Arial" w:eastAsia="Arial" w:hAnsi="Arial" w:cs="Arial"/>
+                <w:b/>
                 <w:color w:val="000000"/>
                 <w:sz w:val="14"/>
                 <w:szCs w:val="14"/>
@@ -4095,58 +3222,12 @@
             <w:r>
               <w:rPr>
                 <w:rFonts w:ascii="Arial" w:eastAsia="Arial" w:hAnsi="Arial" w:cs="Arial"/>
-                <w:color w:val="000000"/>
-                <w:sz w:val="14"/>
-                <w:szCs w:val="14"/>
-              </w:rPr>
-              <w:t>65</w:t>
-            </w:r>
-          </w:p>
-        </w:tc>
-        <w:tc>
-          <w:tcPr>
-            <w:tcW w:w="0" w:type="auto"/>
-            <w:tcBorders>
-              <w:top w:val="single" w:sz="6" w:space="0" w:color="666666"/>
-              <w:left w:val="none" w:sz="0" w:space="0" w:color="000000"/>
-              <w:bottom w:val="single" w:sz="12" w:space="0" w:color="666666"/>
-              <w:right w:val="none" w:sz="0" w:space="0" w:color="000000"/>
-            </w:tcBorders>
-            <w:shd w:val="clear" w:color="auto" w:fill="FF0000"/>
-            <w:tcMar>
-              <w:top w:w="0" w:type="dxa"/>
-              <w:left w:w="0" w:type="dxa"/>
-              <w:bottom w:w="0" w:type="dxa"/>
-              <w:right w:w="0" w:type="dxa"/>
-            </w:tcMar>
-            <w:vAlign w:val="center"/>
-          </w:tcPr>
-          <w:p>
-            <w:pPr>
-              <w:pBdr>
-                <w:top w:val="none" w:sz="0" w:space="0" w:color="000000"/>
-                <w:left w:val="none" w:sz="0" w:space="0" w:color="000000"/>
-                <w:bottom w:val="none" w:sz="0" w:space="0" w:color="000000"/>
-                <w:right w:val="none" w:sz="0" w:space="0" w:color="000000"/>
-              </w:pBdr>
-              <w:spacing w:before="100" w:after="100"/>
-              <w:ind w:left="100" w:right="100"/>
-              <w:jc w:val="right"/>
-              <w:rPr>
-                <w:rFonts w:ascii="Arial" w:eastAsia="Arial" w:hAnsi="Arial" w:cs="Arial"/>
-                <w:color w:val="000000"/>
-                <w:sz w:val="14"/>
-                <w:szCs w:val="14"/>
-              </w:rPr>
-            </w:pPr>
-            <w:r>
-              <w:rPr>
-                <w:rFonts w:ascii="Arial" w:eastAsia="Arial" w:hAnsi="Arial" w:cs="Arial"/>
-                <w:color w:val="000000"/>
-                <w:sz w:val="14"/>
-                <w:szCs w:val="14"/>
-              </w:rPr>
-              <w:t>48</w:t>
+                <w:b/>
+                <w:color w:val="000000"/>
+                <w:sz w:val="14"/>
+                <w:szCs w:val="14"/>
+              </w:rPr>
+              <w:t>83</w:t>
             </w:r>
           </w:p>
         </w:tc>
@@ -4156,9 +3237,6 @@
       <w:pPr>
         <w:pStyle w:val="FirstParagraph"/>
       </w:pPr>
-      <w:r>
-        <w:br w:type="column"/>
-      </w:r>
     </w:p>
     <w:p>
       <w:pPr>
@@ -4174,6 +3252,7 @@
     <w:p>
       <w:pPr>
         <w:pStyle w:val="Heading3"/>
+        <w:spacing w:after="0"/>
       </w:pPr>
       <w:bookmarkStart w:id="3" w:name="Xc53f978cc1c818dc2a2e4bd97c0ca86a530768b"/>
       <w:r>
@@ -4184,22 +3263,23 @@
       <w:pPr>
         <w:pStyle w:val="Heading4"/>
       </w:pPr>
-      <w:bookmarkStart w:id="4" w:name="wealth"/>
+      <w:bookmarkStart w:id="4" w:name="wealth-status"/>
       <w:r>
-        <w:t>Wealth</w:t>
+        <w:t>Wealth Status</w:t>
       </w:r>
     </w:p>
     <w:p>
       <w:pPr>
         <w:pStyle w:val="Figure"/>
+        <w:jc w:val="center"/>
       </w:pPr>
       <w:r>
         <w:rPr>
           <w:noProof/>
         </w:rPr>
         <w:drawing>
-          <wp:inline distT="0" distB="0" distL="0" distR="0" wp14:anchorId="374D86AF" wp14:editId="3434B653">
-            <wp:extent cx="2743200" cy="2286000"/>
+          <wp:inline distT="0" distB="0" distL="0" distR="0" wp14:anchorId="0E553D66" wp14:editId="7721193D">
+            <wp:extent cx="2743200" cy="1371600"/>
             <wp:effectExtent l="0" t="0" r="0" b="0"/>
             <wp:docPr id="1" name="Picture 1"/>
             <wp:cNvGraphicFramePr>
@@ -4223,7 +3303,7 @@
                   <pic:spPr bwMode="auto">
                     <a:xfrm>
                       <a:off x="0" y="0"/>
-                      <a:ext cx="38100" cy="31750"/>
+                      <a:ext cx="38100" cy="19050"/>
                     </a:xfrm>
                     <a:prstGeom prst="rect">
                       <a:avLst/>
@@ -4250,14 +3330,15 @@
     <w:p>
       <w:pPr>
         <w:pStyle w:val="Figure"/>
+        <w:jc w:val="center"/>
       </w:pPr>
       <w:r>
         <w:rPr>
           <w:noProof/>
         </w:rPr>
         <w:drawing>
-          <wp:inline distT="0" distB="0" distL="0" distR="0" wp14:anchorId="65436451" wp14:editId="656C7348">
-            <wp:extent cx="2743200" cy="2286000"/>
+          <wp:inline distT="0" distB="0" distL="0" distR="0" wp14:anchorId="4BD2394A" wp14:editId="5AEC96BC">
+            <wp:extent cx="2743200" cy="1371600"/>
             <wp:effectExtent l="0" t="0" r="0" b="0"/>
             <wp:docPr id="3" name="Picture 3"/>
             <wp:cNvGraphicFramePr>
@@ -4281,7 +3362,7 @@
                   <pic:spPr bwMode="auto">
                     <a:xfrm>
                       <a:off x="0" y="0"/>
-                      <a:ext cx="38100" cy="31750"/>
+                      <a:ext cx="38100" cy="19050"/>
                     </a:xfrm>
                     <a:prstGeom prst="rect">
                       <a:avLst/>
@@ -4310,8 +3391,9 @@
     </w:p>
     <w:p>
       <w:pPr>
-        <w:pStyle w:val="FirstParagraph"/>
-      </w:pPr>
+        <w:pStyle w:val="Heading5"/>
+      </w:pPr>
+      <w:bookmarkStart w:id="6" w:name="X9cbcb345589de0fed651becfad4272aa1fd4e6d"/>
       <w:r>
         <w:t>DQA scores greater or equal to 90% are highlighted in green indicating good data quality, scores of 80-90% in yellow and less than 70% in red indicator poor data quality</w:t>
       </w:r>
@@ -4330,12 +3412,12 @@
       <w:pPr>
         <w:pStyle w:val="Heading2"/>
       </w:pPr>
-      <w:bookmarkStart w:id="6" w:name="national-immunization-coverage-trends"/>
+      <w:bookmarkStart w:id="7" w:name="national-immunization-coverage-trends"/>
       <w:bookmarkEnd w:id="2"/>
       <w:bookmarkEnd w:id="3"/>
       <w:bookmarkEnd w:id="5"/>
+      <w:bookmarkEnd w:id="6"/>
       <w:r>
-        <w:lastRenderedPageBreak/>
         <w:t>National immunization Coverage trends</w:t>
       </w:r>
     </w:p>
@@ -4343,15 +3425,13 @@
       <w:pPr>
         <w:pStyle w:val="Heading3"/>
       </w:pPr>
-      <w:bookmarkStart w:id="7" w:name="Xebd4b7ff70fcf28bb697ace98104589b127d405"/>
+      <w:bookmarkStart w:id="8" w:name="Xebd4b7ff70fcf28bb697ace98104589b127d405"/>
       <w:r>
         <w:t xml:space="preserve">2019 – 2023 trend in immunization coverage, first dose of measles, third dose of pentavalent </w:t>
       </w:r>
-      <w:proofErr w:type="gramStart"/>
       <w:r>
-        <w:t>vaccine’s</w:t>
+        <w:t>vaccines</w:t>
       </w:r>
-      <w:proofErr w:type="gramEnd"/>
       <w:r>
         <w:t xml:space="preserve"> and pentavalent dropout rates</w:t>
       </w:r>
@@ -4360,7 +3440,7 @@
       <w:pPr>
         <w:pStyle w:val="Heading4"/>
       </w:pPr>
-      <w:bookmarkStart w:id="8" w:name="measles-1"/>
+      <w:bookmarkStart w:id="9" w:name="measles-1"/>
       <w:r>
         <w:t>Measles 1</w:t>
       </w:r>
@@ -4368,15 +3448,16 @@
     <w:p>
       <w:pPr>
         <w:pStyle w:val="Figure"/>
+        <w:jc w:val="center"/>
       </w:pPr>
       <w:r>
         <w:rPr>
           <w:noProof/>
         </w:rPr>
         <w:drawing>
-          <wp:inline distT="0" distB="0" distL="0" distR="0" wp14:anchorId="0C8F74AA" wp14:editId="767B599F">
-            <wp:extent cx="2743200" cy="2286000"/>
-            <wp:effectExtent l="0" t="0" r="0" b="0"/>
+          <wp:inline distT="0" distB="0" distL="0" distR="0" wp14:anchorId="415F95BF" wp14:editId="6A37FDAF">
+            <wp:extent cx="2278351" cy="1299210"/>
+            <wp:effectExtent l="0" t="0" r="8255" b="0"/>
             <wp:docPr id="5" name="Picture 5"/>
             <wp:cNvGraphicFramePr>
               <a:graphicFrameLocks xmlns:a="http://schemas.openxmlformats.org/drawingml/2006/main" noChangeAspect="1"/>
@@ -4399,7 +3480,7 @@
                   <pic:spPr bwMode="auto">
                     <a:xfrm>
                       <a:off x="0" y="0"/>
-                      <a:ext cx="38100" cy="31750"/>
+                      <a:ext cx="31724" cy="18091"/>
                     </a:xfrm>
                     <a:prstGeom prst="rect">
                       <a:avLst/>
@@ -4417,8 +3498,8 @@
       <w:pPr>
         <w:pStyle w:val="Heading4"/>
       </w:pPr>
-      <w:bookmarkStart w:id="9" w:name="penta-3"/>
-      <w:bookmarkEnd w:id="8"/>
+      <w:bookmarkStart w:id="10" w:name="penta-3"/>
+      <w:bookmarkEnd w:id="9"/>
       <w:r>
         <w:t>Penta 3</w:t>
       </w:r>
@@ -4426,14 +3507,15 @@
     <w:p>
       <w:pPr>
         <w:pStyle w:val="Figure"/>
+        <w:jc w:val="center"/>
       </w:pPr>
       <w:r>
         <w:rPr>
           <w:noProof/>
         </w:rPr>
         <w:drawing>
-          <wp:inline distT="0" distB="0" distL="0" distR="0" wp14:anchorId="752A2DFB" wp14:editId="6E32F4E3">
-            <wp:extent cx="2743200" cy="2286000"/>
+          <wp:inline distT="0" distB="0" distL="0" distR="0" wp14:anchorId="2E2157A9" wp14:editId="0D8C0945">
+            <wp:extent cx="2743200" cy="1223010"/>
             <wp:effectExtent l="0" t="0" r="0" b="0"/>
             <wp:docPr id="7" name="Picture 7"/>
             <wp:cNvGraphicFramePr>
@@ -4457,7 +3539,7 @@
                   <pic:spPr bwMode="auto">
                     <a:xfrm>
                       <a:off x="0" y="0"/>
-                      <a:ext cx="38100" cy="31750"/>
+                      <a:ext cx="38106" cy="16989"/>
                     </a:xfrm>
                     <a:prstGeom prst="rect">
                       <a:avLst/>
@@ -4473,11 +3555,10 @@
     </w:p>
     <w:p>
       <w:pPr>
-        <w:pStyle w:val="Heading3"/>
-      </w:pPr>
-      <w:bookmarkStart w:id="10" w:name="penta1-to-penta3-dropout"/>
-      <w:bookmarkEnd w:id="7"/>
-      <w:bookmarkEnd w:id="9"/>
+        <w:pStyle w:val="Heading4"/>
+      </w:pPr>
+      <w:bookmarkStart w:id="11" w:name="penta1-to-penta3-dropout"/>
+      <w:bookmarkEnd w:id="10"/>
       <w:r>
         <w:t>Penta1 to Penta3 Dropout</w:t>
       </w:r>
@@ -4485,14 +3566,15 @@
     <w:p>
       <w:pPr>
         <w:pStyle w:val="Figure"/>
+        <w:jc w:val="center"/>
       </w:pPr>
       <w:r>
         <w:rPr>
           <w:noProof/>
         </w:rPr>
         <w:drawing>
-          <wp:inline distT="0" distB="0" distL="0" distR="0" wp14:anchorId="33E9884D" wp14:editId="211EB1BD">
-            <wp:extent cx="2743200" cy="2286000"/>
+          <wp:inline distT="0" distB="0" distL="0" distR="0" wp14:anchorId="60FEF7FC" wp14:editId="0ECA4EBC">
+            <wp:extent cx="2743200" cy="1181100"/>
             <wp:effectExtent l="0" t="0" r="0" b="0"/>
             <wp:docPr id="9" name="Picture 9"/>
             <wp:cNvGraphicFramePr>
@@ -4516,7 +3598,7 @@
                   <pic:spPr bwMode="auto">
                     <a:xfrm>
                       <a:off x="0" y="0"/>
-                      <a:ext cx="38100" cy="31750"/>
+                      <a:ext cx="38100" cy="16404"/>
                     </a:xfrm>
                     <a:prstGeom prst="rect">
                       <a:avLst/>
@@ -4542,9 +3624,10 @@
       <w:pPr>
         <w:pStyle w:val="Heading2"/>
       </w:pPr>
-      <w:bookmarkStart w:id="11" w:name="admin-level-1-vaccination-coverage-map"/>
-      <w:bookmarkEnd w:id="6"/>
-      <w:bookmarkEnd w:id="10"/>
+      <w:bookmarkStart w:id="12" w:name="admin-level-1-vaccination-coverage-map"/>
+      <w:bookmarkEnd w:id="7"/>
+      <w:bookmarkEnd w:id="8"/>
+      <w:bookmarkEnd w:id="11"/>
       <w:r>
         <w:t>Admin Level 1 Vaccination Coverage Map</w:t>
       </w:r>
@@ -4553,7 +3636,7 @@
       <w:pPr>
         <w:pStyle w:val="Heading3"/>
       </w:pPr>
-      <w:bookmarkStart w:id="12" w:name="Xc88dc5dd88c11c7de79e080c539a976b66be652"/>
+      <w:bookmarkStart w:id="13" w:name="Xc88dc5dd88c11c7de79e080c539a976b66be652"/>
       <w:r>
         <w:t>Subnational vaccination coverage 2019 &amp; 2023 (measles1, penta3, dropout penta1_3)</w:t>
       </w:r>
@@ -4562,7 +3645,7 @@
       <w:pPr>
         <w:pStyle w:val="Heading4"/>
       </w:pPr>
-      <w:bookmarkStart w:id="13" w:name="measles-1-1"/>
+      <w:bookmarkStart w:id="14" w:name="measles-1-1"/>
       <w:r>
         <w:t>Measles 1</w:t>
       </w:r>
@@ -4570,14 +3653,15 @@
     <w:p>
       <w:pPr>
         <w:pStyle w:val="Figure"/>
+        <w:jc w:val="center"/>
       </w:pPr>
       <w:r>
         <w:rPr>
           <w:noProof/>
         </w:rPr>
         <w:drawing>
-          <wp:inline distT="0" distB="0" distL="0" distR="0" wp14:anchorId="3195693E" wp14:editId="4BF3313C">
-            <wp:extent cx="2743200" cy="2286000"/>
+          <wp:inline distT="0" distB="0" distL="0" distR="0" wp14:anchorId="2FBEC3F6" wp14:editId="1509DC27">
+            <wp:extent cx="2743200" cy="1028700"/>
             <wp:effectExtent l="0" t="0" r="0" b="0"/>
             <wp:docPr id="11" name="Picture 11"/>
             <wp:cNvGraphicFramePr>
@@ -4601,7 +3685,7 @@
                   <pic:spPr bwMode="auto">
                     <a:xfrm>
                       <a:off x="0" y="0"/>
-                      <a:ext cx="38100" cy="31750"/>
+                      <a:ext cx="38104" cy="14289"/>
                     </a:xfrm>
                     <a:prstGeom prst="rect">
                       <a:avLst/>
@@ -4619,8 +3703,8 @@
       <w:pPr>
         <w:pStyle w:val="Heading4"/>
       </w:pPr>
-      <w:bookmarkStart w:id="14" w:name="penta-3-1"/>
-      <w:bookmarkEnd w:id="13"/>
+      <w:bookmarkStart w:id="15" w:name="penta-3-1"/>
+      <w:bookmarkEnd w:id="14"/>
       <w:r>
         <w:t>Penta 3</w:t>
       </w:r>
@@ -4628,14 +3712,15 @@
     <w:p>
       <w:pPr>
         <w:pStyle w:val="Figure"/>
+        <w:jc w:val="center"/>
       </w:pPr>
       <w:r>
         <w:rPr>
           <w:noProof/>
         </w:rPr>
         <w:drawing>
-          <wp:inline distT="0" distB="0" distL="0" distR="0" wp14:anchorId="4BB4B019" wp14:editId="6DD49F19">
-            <wp:extent cx="2743200" cy="2286000"/>
+          <wp:inline distT="0" distB="0" distL="0" distR="0" wp14:anchorId="2D0C58ED" wp14:editId="2D4D09FF">
+            <wp:extent cx="2743200" cy="1047750"/>
             <wp:effectExtent l="0" t="0" r="0" b="0"/>
             <wp:docPr id="13" name="Picture 13"/>
             <wp:cNvGraphicFramePr>
@@ -4659,7 +3744,7 @@
                   <pic:spPr bwMode="auto">
                     <a:xfrm>
                       <a:off x="0" y="0"/>
-                      <a:ext cx="38100" cy="31750"/>
+                      <a:ext cx="38105" cy="14554"/>
                     </a:xfrm>
                     <a:prstGeom prst="rect">
                       <a:avLst/>
@@ -4677,8 +3762,8 @@
       <w:pPr>
         <w:pStyle w:val="Heading4"/>
       </w:pPr>
-      <w:bookmarkStart w:id="15" w:name="penta1-to-penta3-dropout-1"/>
-      <w:bookmarkEnd w:id="14"/>
+      <w:bookmarkStart w:id="16" w:name="penta1-to-penta3-dropout-1"/>
+      <w:bookmarkEnd w:id="15"/>
       <w:r>
         <w:t>Penta1 to Penta3 Dropout</w:t>
       </w:r>
@@ -4686,14 +3771,24 @@
     <w:p>
       <w:pPr>
         <w:pStyle w:val="Figure"/>
+        <w:jc w:val="center"/>
+        <w:sectPr>
+          <w:type w:val="continuous"/>
+          <w:pgSz w:w="11952" w:h="16848"/>
+          <w:pgMar w:top="1440" w:right="720" w:bottom="720" w:left="720" w:header="720" w:footer="720" w:gutter="0"/>
+          <w:cols w:num="2" w:sep="1" w:space="288" w:equalWidth="0">
+            <w:col w:w="5760" w:space="288"/>
+            <w:col w:w="5760"/>
+          </w:cols>
+        </w:sectPr>
       </w:pPr>
       <w:r>
         <w:rPr>
           <w:noProof/>
         </w:rPr>
         <w:drawing>
-          <wp:inline distT="0" distB="0" distL="0" distR="0" wp14:anchorId="10E87121" wp14:editId="4048B9F5">
-            <wp:extent cx="2743200" cy="2286000"/>
+          <wp:inline distT="0" distB="0" distL="0" distR="0" wp14:anchorId="4D286AA3" wp14:editId="6A1DC417">
+            <wp:extent cx="2743200" cy="1337310"/>
             <wp:effectExtent l="0" t="0" r="0" b="0"/>
             <wp:docPr id="15" name="Picture 15"/>
             <wp:cNvGraphicFramePr>
@@ -4717,7 +3812,7 @@
                   <pic:spPr bwMode="auto">
                     <a:xfrm>
                       <a:off x="0" y="0"/>
-                      <a:ext cx="38100" cy="31750"/>
+                      <a:ext cx="38107" cy="18577"/>
                     </a:xfrm>
                     <a:prstGeom prst="rect">
                       <a:avLst/>
@@ -4731,22 +3826,9 @@
         </w:drawing>
       </w:r>
     </w:p>
-    <w:p>
-      <w:pPr>
-        <w:sectPr>
-          <w:type w:val="continuous"/>
-          <w:pgSz w:w="11952" w:h="16848"/>
-          <w:pgMar w:top="1440" w:right="720" w:bottom="720" w:left="720" w:header="720" w:footer="720" w:gutter="0"/>
-          <w:cols w:num="2" w:sep="1" w:space="288" w:equalWidth="0">
-            <w:col w:w="5760" w:space="288"/>
-            <w:col w:w="5760"/>
-          </w:cols>
-        </w:sectPr>
-      </w:pPr>
-    </w:p>
-    <w:bookmarkEnd w:id="11"/>
     <w:bookmarkEnd w:id="12"/>
-    <w:bookmarkEnd w:id="15"/>
+    <w:bookmarkEnd w:id="13"/>
+    <w:bookmarkEnd w:id="16"/>
     <w:p/>
     <w:sectPr>
       <w:type w:val="continuous"/>
@@ -6063,7 +5145,6 @@
     <w:lvl w:ilvl="4">
       <w:start w:val="1"/>
       <w:numFmt w:val="decimal"/>
-      <w:pStyle w:val="Heading5"/>
       <w:lvlText w:val="%1.%2.%3.%4.%5."/>
       <w:lvlJc w:val="left"/>
       <w:pPr>
@@ -6273,6 +5354,15 @@
     <w:abstractNumId w:val="17"/>
   </w:num>
   <w:num w:numId="26" w16cid:durableId="2012487935">
+    <w:abstractNumId w:val="10"/>
+  </w:num>
+  <w:num w:numId="27" w16cid:durableId="1934901012">
+    <w:abstractNumId w:val="10"/>
+  </w:num>
+  <w:num w:numId="28" w16cid:durableId="1799837733">
+    <w:abstractNumId w:val="10"/>
+  </w:num>
+  <w:num w:numId="29" w16cid:durableId="2062048431">
     <w:abstractNumId w:val="10"/>
   </w:num>
 </w:numbering>
@@ -6669,11 +5759,11 @@
     <w:uiPriority w:val="9"/>
     <w:unhideWhenUsed/>
     <w:qFormat/>
-    <w:rsid w:val="009A7519"/>
+    <w:rsid w:val="00A45610"/>
     <w:pPr>
       <w:keepNext/>
       <w:keepLines/>
-      <w:spacing w:before="200" w:after="0"/>
+      <w:spacing w:before="80" w:after="0"/>
       <w:jc w:val="center"/>
       <w:outlineLvl w:val="1"/>
     </w:pPr>
@@ -6682,6 +5772,7 @@
       <w:b/>
       <w:bCs/>
       <w:color w:val="17365D" w:themeColor="text2" w:themeShade="BF"/>
+      <w:sz w:val="20"/>
       <w:szCs w:val="32"/>
     </w:rPr>
   </w:style>
@@ -6692,11 +5783,11 @@
     <w:uiPriority w:val="9"/>
     <w:unhideWhenUsed/>
     <w:qFormat/>
-    <w:rsid w:val="009A7519"/>
+    <w:rsid w:val="00926C4D"/>
     <w:pPr>
       <w:keepNext/>
       <w:keepLines/>
-      <w:spacing w:before="200" w:after="0"/>
+      <w:spacing w:before="80" w:after="80"/>
       <w:outlineLvl w:val="2"/>
     </w:pPr>
     <w:rPr>
@@ -6704,7 +5795,7 @@
       <w:b/>
       <w:bCs/>
       <w:color w:val="009900"/>
-      <w:sz w:val="22"/>
+      <w:sz w:val="18"/>
       <w:szCs w:val="28"/>
     </w:rPr>
   </w:style>
@@ -6715,11 +5806,11 @@
     <w:uiPriority w:val="9"/>
     <w:unhideWhenUsed/>
     <w:qFormat/>
-    <w:rsid w:val="009A7519"/>
+    <w:rsid w:val="00926C4D"/>
     <w:pPr>
       <w:keepNext/>
       <w:keepLines/>
-      <w:spacing w:before="200" w:after="0"/>
+      <w:spacing w:before="80" w:after="0"/>
       <w:outlineLvl w:val="3"/>
     </w:pPr>
     <w:rPr>
@@ -6727,7 +5818,7 @@
       <w:b/>
       <w:bCs/>
       <w:color w:val="000000" w:themeColor="text1"/>
-      <w:sz w:val="22"/>
+      <w:sz w:val="18"/>
     </w:rPr>
   </w:style>
   <w:style w:type="paragraph" w:styleId="Heading5">
@@ -6737,22 +5828,19 @@
     <w:uiPriority w:val="9"/>
     <w:unhideWhenUsed/>
     <w:qFormat/>
-    <w:rsid w:val="009137D8"/>
+    <w:rsid w:val="00645A02"/>
     <w:pPr>
       <w:keepNext/>
       <w:keepLines/>
-      <w:numPr>
-        <w:ilvl w:val="4"/>
-        <w:numId w:val="20"/>
-      </w:numPr>
       <w:spacing w:before="200" w:after="0"/>
       <w:outlineLvl w:val="4"/>
     </w:pPr>
     <w:rPr>
       <w:rFonts w:asciiTheme="majorHAnsi" w:eastAsiaTheme="majorEastAsia" w:hAnsiTheme="majorHAnsi" w:cstheme="majorBidi"/>
-      <w:i/>
+      <w:b/>
       <w:iCs/>
-      <w:color w:val="000000" w:themeColor="text1"/>
+      <w:color w:val="009900"/>
+      <w:sz w:val="15"/>
     </w:rPr>
   </w:style>
   <w:style w:type="paragraph" w:styleId="Heading6">
@@ -6902,14 +5990,14 @@
     <w:basedOn w:val="Normal"/>
     <w:next w:val="BodyText"/>
     <w:qFormat/>
-    <w:rsid w:val="009A7519"/>
+    <w:rsid w:val="00A45610"/>
     <w:pPr>
       <w:keepNext/>
       <w:keepLines/>
       <w:pBdr>
         <w:bottom w:val="single" w:sz="4" w:space="1" w:color="auto"/>
       </w:pBdr>
-      <w:spacing w:before="480" w:after="240"/>
+      <w:spacing w:after="0"/>
       <w:jc w:val="center"/>
     </w:pPr>
     <w:rPr>

</xml_diff>